<commit_message>
Ethan - 07/04/23 - Updated Refund page to match other pages
</commit_message>
<xml_diff>
--- a/Test plan.docx
+++ b/Test plan.docx
@@ -125,25 +125,7 @@
           <w:sz w:val="28"/>
           <w:szCs w:val="28"/>
         </w:rPr>
-        <w:t xml:space="preserve">Rati </w:t>
-      </w:r>
-      <w:proofErr w:type="spellStart"/>
-      <w:r>
-        <w:rPr>
-          <w:rFonts w:ascii="Calibri" w:hAnsi="Calibri" w:cs="Calibri"/>
-          <w:sz w:val="28"/>
-          <w:szCs w:val="28"/>
-        </w:rPr>
-        <w:t>Sturua</w:t>
-      </w:r>
-      <w:proofErr w:type="spellEnd"/>
-      <w:r>
-        <w:rPr>
-          <w:rFonts w:ascii="Calibri" w:hAnsi="Calibri" w:cs="Calibri"/>
-          <w:sz w:val="28"/>
-          <w:szCs w:val="28"/>
-        </w:rPr>
-        <w:t xml:space="preserve"> (Team Manager and Developer) </w:t>
+        <w:t xml:space="preserve">Rati Sturua (Team Manager and Developer) </w:t>
       </w:r>
     </w:p>
     <w:p>
@@ -159,41 +141,13 @@
           <w:szCs w:val="28"/>
         </w:rPr>
       </w:pPr>
-      <w:proofErr w:type="spellStart"/>
       <w:r>
         <w:rPr>
           <w:rFonts w:ascii="Calibri" w:hAnsi="Calibri" w:cs="Calibri"/>
           <w:sz w:val="28"/>
           <w:szCs w:val="28"/>
         </w:rPr>
-        <w:t>Abbib</w:t>
-      </w:r>
-      <w:proofErr w:type="spellEnd"/>
-      <w:r>
-        <w:rPr>
-          <w:rFonts w:ascii="Calibri" w:hAnsi="Calibri" w:cs="Calibri"/>
-          <w:sz w:val="28"/>
-          <w:szCs w:val="28"/>
-        </w:rPr>
-        <w:t xml:space="preserve"> </w:t>
-      </w:r>
-      <w:proofErr w:type="spellStart"/>
-      <w:r>
-        <w:rPr>
-          <w:rFonts w:ascii="Calibri" w:hAnsi="Calibri" w:cs="Calibri"/>
-          <w:sz w:val="28"/>
-          <w:szCs w:val="28"/>
-        </w:rPr>
-        <w:t>Akram</w:t>
-      </w:r>
-      <w:proofErr w:type="spellEnd"/>
-      <w:r>
-        <w:rPr>
-          <w:rFonts w:ascii="Calibri" w:hAnsi="Calibri" w:cs="Calibri"/>
-          <w:sz w:val="28"/>
-          <w:szCs w:val="28"/>
-        </w:rPr>
-        <w:t xml:space="preserve"> (Deputy Manager and Systems Analyst) </w:t>
+        <w:t xml:space="preserve">Abbib Akram (Deputy Manager and Systems Analyst) </w:t>
       </w:r>
     </w:p>
     <w:p>
@@ -209,23 +163,13 @@
           <w:szCs w:val="28"/>
         </w:rPr>
       </w:pPr>
-      <w:proofErr w:type="spellStart"/>
       <w:r>
         <w:rPr>
           <w:rFonts w:ascii="Calibri" w:hAnsi="Calibri" w:cs="Calibri"/>
           <w:sz w:val="28"/>
           <w:szCs w:val="28"/>
         </w:rPr>
-        <w:t>Aymen</w:t>
-      </w:r>
-      <w:proofErr w:type="spellEnd"/>
-      <w:r>
-        <w:rPr>
-          <w:rFonts w:ascii="Calibri" w:hAnsi="Calibri" w:cs="Calibri"/>
-          <w:sz w:val="28"/>
-          <w:szCs w:val="28"/>
-        </w:rPr>
-        <w:t xml:space="preserve"> Said (Developer and Systems Designer) </w:t>
+        <w:t xml:space="preserve">Aymen Said (Developer and Systems Designer) </w:t>
       </w:r>
     </w:p>
     <w:p>
@@ -263,23 +207,13 @@
           <w:szCs w:val="28"/>
         </w:rPr>
       </w:pPr>
-      <w:proofErr w:type="spellStart"/>
       <w:r>
         <w:rPr>
           <w:rFonts w:ascii="Calibri" w:hAnsi="Calibri" w:cs="Calibri"/>
           <w:sz w:val="28"/>
           <w:szCs w:val="28"/>
         </w:rPr>
-        <w:t>Ishmail</w:t>
-      </w:r>
-      <w:proofErr w:type="spellEnd"/>
-      <w:r>
-        <w:rPr>
-          <w:rFonts w:ascii="Calibri" w:hAnsi="Calibri" w:cs="Calibri"/>
-          <w:sz w:val="28"/>
-          <w:szCs w:val="28"/>
-        </w:rPr>
-        <w:t xml:space="preserve"> Hoque (Systems Analyst and Tester) </w:t>
+        <w:t xml:space="preserve">Ishmail Hoque (Systems Analyst and Tester) </w:t>
       </w:r>
     </w:p>
     <w:p>
@@ -317,41 +251,13 @@
           <w:szCs w:val="28"/>
         </w:rPr>
       </w:pPr>
-      <w:proofErr w:type="spellStart"/>
       <w:r>
         <w:rPr>
           <w:rFonts w:ascii="Calibri" w:hAnsi="Calibri" w:cs="Calibri"/>
           <w:sz w:val="28"/>
           <w:szCs w:val="28"/>
         </w:rPr>
-        <w:t>Jocubas</w:t>
-      </w:r>
-      <w:proofErr w:type="spellEnd"/>
-      <w:r>
-        <w:rPr>
-          <w:rFonts w:ascii="Calibri" w:hAnsi="Calibri" w:cs="Calibri"/>
-          <w:sz w:val="28"/>
-          <w:szCs w:val="28"/>
-        </w:rPr>
-        <w:t xml:space="preserve"> </w:t>
-      </w:r>
-      <w:proofErr w:type="spellStart"/>
-      <w:r>
-        <w:rPr>
-          <w:rFonts w:ascii="Calibri" w:hAnsi="Calibri" w:cs="Calibri"/>
-          <w:sz w:val="28"/>
-          <w:szCs w:val="28"/>
-        </w:rPr>
-        <w:t>Stankaitis</w:t>
-      </w:r>
-      <w:proofErr w:type="spellEnd"/>
-      <w:r>
-        <w:rPr>
-          <w:rFonts w:ascii="Calibri" w:hAnsi="Calibri" w:cs="Calibri"/>
-          <w:sz w:val="28"/>
-          <w:szCs w:val="28"/>
-        </w:rPr>
-        <w:t xml:space="preserve"> (Developer and Tester) </w:t>
+        <w:t xml:space="preserve">Jocubas Stankaitis (Developer and Tester) </w:t>
       </w:r>
     </w:p>
     <w:p>
@@ -382,41 +288,13 @@
           <w:szCs w:val="28"/>
         </w:rPr>
       </w:pPr>
-      <w:proofErr w:type="spellStart"/>
       <w:r>
         <w:rPr>
           <w:rFonts w:ascii="Calibri" w:hAnsi="Calibri" w:cs="Calibri"/>
           <w:sz w:val="28"/>
           <w:szCs w:val="28"/>
         </w:rPr>
-        <w:t>Abbib</w:t>
-      </w:r>
-      <w:proofErr w:type="spellEnd"/>
-      <w:r>
-        <w:rPr>
-          <w:rFonts w:ascii="Calibri" w:hAnsi="Calibri" w:cs="Calibri"/>
-          <w:sz w:val="28"/>
-          <w:szCs w:val="28"/>
-        </w:rPr>
-        <w:t xml:space="preserve"> </w:t>
-      </w:r>
-      <w:proofErr w:type="spellStart"/>
-      <w:r>
-        <w:rPr>
-          <w:rFonts w:ascii="Calibri" w:hAnsi="Calibri" w:cs="Calibri"/>
-          <w:sz w:val="28"/>
-          <w:szCs w:val="28"/>
-        </w:rPr>
-        <w:t>Akram</w:t>
-      </w:r>
-      <w:proofErr w:type="spellEnd"/>
-      <w:r>
-        <w:rPr>
-          <w:rFonts w:ascii="Calibri" w:hAnsi="Calibri" w:cs="Calibri"/>
-          <w:sz w:val="28"/>
-          <w:szCs w:val="28"/>
-        </w:rPr>
-        <w:t xml:space="preserve"> </w:t>
+        <w:t xml:space="preserve">Abbib Akram </w:t>
       </w:r>
     </w:p>
     <w:p>
@@ -533,30 +411,28 @@
           <w:szCs w:val="48"/>
         </w:rPr>
         <w:lastRenderedPageBreak/>
-        <w:t xml:space="preserve">                        </w:t>
-      </w:r>
-      <w:r>
-        <w:rPr>
-          <w:rFonts w:ascii="Calibri" w:hAnsi="Calibri" w:cs="Calibri"/>
-          <w:b/>
-          <w:bCs/>
+        <w:t xml:space="preserve">                        Table of Contents </w:t>
+      </w:r>
+    </w:p>
+    <w:p>
+      <w:pPr>
+        <w:pStyle w:val="NormalWeb"/>
+      </w:pPr>
+    </w:p>
+    <w:p>
+      <w:pPr>
+        <w:rPr>
+          <w:sz w:val="40"/>
+          <w:szCs w:val="40"/>
+        </w:rPr>
+      </w:pPr>
+    </w:p>
+    <w:p>
+      <w:pPr>
+        <w:rPr>
           <w:sz w:val="48"/>
           <w:szCs w:val="48"/>
         </w:rPr>
-        <w:t xml:space="preserve">Table of Contents </w:t>
-      </w:r>
-    </w:p>
-    <w:p>
-      <w:pPr>
-        <w:pStyle w:val="NormalWeb"/>
-      </w:pPr>
-    </w:p>
-    <w:p>
-      <w:pPr>
-        <w:rPr>
-          <w:sz w:val="40"/>
-          <w:szCs w:val="40"/>
-        </w:rPr>
       </w:pPr>
     </w:p>
     <w:p>
@@ -722,14 +598,6 @@
     <w:p>
       <w:pPr>
         <w:rPr>
-          <w:sz w:val="48"/>
-          <w:szCs w:val="48"/>
-        </w:rPr>
-      </w:pPr>
-    </w:p>
-    <w:p>
-      <w:pPr>
-        <w:rPr>
           <w:sz w:val="32"/>
           <w:szCs w:val="32"/>
         </w:rPr>
@@ -791,129 +659,25 @@
         <w:rPr>
           <w:rFonts w:asciiTheme="minorHAnsi" w:hAnsiTheme="minorHAnsi" w:cstheme="minorHAnsi"/>
         </w:rPr>
-        <w:t xml:space="preserve"> ten core functionalities are: </w:t>
-      </w:r>
-      <w:r>
-        <w:rPr>
-          <w:rFonts w:asciiTheme="minorHAnsi" w:hAnsiTheme="minorHAnsi" w:cstheme="minorHAnsi"/>
-        </w:rPr>
-        <w:t>voidBlank</w:t>
-      </w:r>
-      <w:r>
-        <w:rPr>
-          <w:rFonts w:asciiTheme="minorHAnsi" w:hAnsiTheme="minorHAnsi" w:cstheme="minorHAnsi"/>
-        </w:rPr>
-        <w:t xml:space="preserve">, </w:t>
-      </w:r>
-      <w:r>
-        <w:rPr>
-          <w:rFonts w:asciiTheme="minorHAnsi" w:hAnsiTheme="minorHAnsi" w:cstheme="minorHAnsi"/>
-        </w:rPr>
-        <w:t>produceBlankReport</w:t>
-      </w:r>
-      <w:r>
-        <w:rPr>
-          <w:rFonts w:asciiTheme="minorHAnsi" w:hAnsiTheme="minorHAnsi" w:cstheme="minorHAnsi"/>
-        </w:rPr>
-        <w:t xml:space="preserve">, </w:t>
-      </w:r>
-      <w:r>
-        <w:rPr>
-          <w:rFonts w:asciiTheme="minorHAnsi" w:hAnsiTheme="minorHAnsi" w:cstheme="minorHAnsi"/>
-        </w:rPr>
-        <w:t>createSalesReport</w:t>
-      </w:r>
-      <w:r>
-        <w:rPr>
-          <w:rFonts w:asciiTheme="minorHAnsi" w:hAnsiTheme="minorHAnsi" w:cstheme="minorHAnsi"/>
-        </w:rPr>
-        <w:t xml:space="preserve">, </w:t>
-      </w:r>
-      <w:r>
-        <w:rPr>
-          <w:rFonts w:asciiTheme="minorHAnsi" w:hAnsiTheme="minorHAnsi" w:cstheme="minorHAnsi"/>
-        </w:rPr>
-        <w:t>payLater</w:t>
-      </w:r>
-      <w:r>
-        <w:rPr>
-          <w:rFonts w:asciiTheme="minorHAnsi" w:hAnsiTheme="minorHAnsi" w:cstheme="minorHAnsi"/>
-        </w:rPr>
-        <w:t xml:space="preserve">, </w:t>
-      </w:r>
-      <w:r>
-        <w:rPr>
-          <w:rFonts w:asciiTheme="minorHAnsi" w:hAnsiTheme="minorHAnsi" w:cstheme="minorHAnsi"/>
-        </w:rPr>
-        <w:t>createIndividualReport</w:t>
-      </w:r>
-      <w:r>
-        <w:rPr>
-          <w:rFonts w:asciiTheme="minorHAnsi" w:hAnsiTheme="minorHAnsi" w:cstheme="minorHAnsi"/>
-        </w:rPr>
-        <w:t xml:space="preserve">, </w:t>
-      </w:r>
-      <w:r>
-        <w:rPr>
-          <w:rFonts w:asciiTheme="minorHAnsi" w:hAnsiTheme="minorHAnsi" w:cstheme="minorHAnsi"/>
-        </w:rPr>
-        <w:t>reassignBlank</w:t>
-      </w:r>
-      <w:r>
-        <w:rPr>
-          <w:rFonts w:asciiTheme="minorHAnsi" w:hAnsiTheme="minorHAnsi" w:cstheme="minorHAnsi"/>
-        </w:rPr>
-        <w:t xml:space="preserve">, </w:t>
-      </w:r>
-      <w:r>
-        <w:rPr>
-          <w:rFonts w:asciiTheme="minorHAnsi" w:hAnsiTheme="minorHAnsi" w:cstheme="minorHAnsi"/>
-        </w:rPr>
-        <w:t xml:space="preserve">cancel Ticket, </w:t>
-      </w:r>
-      <w:proofErr w:type="spellStart"/>
-      <w:r>
-        <w:rPr>
-          <w:rFonts w:asciiTheme="minorHAnsi" w:hAnsiTheme="minorHAnsi" w:cstheme="minorHAnsi"/>
-        </w:rPr>
-        <w:t>recordTransaction</w:t>
-      </w:r>
-      <w:proofErr w:type="spellEnd"/>
-      <w:r>
-        <w:rPr>
-          <w:rFonts w:asciiTheme="minorHAnsi" w:hAnsiTheme="minorHAnsi" w:cstheme="minorHAnsi"/>
-        </w:rPr>
-        <w:t xml:space="preserve">, </w:t>
-      </w:r>
-      <w:r>
-        <w:rPr>
-          <w:rFonts w:asciiTheme="minorHAnsi" w:hAnsiTheme="minorHAnsi" w:cstheme="minorHAnsi"/>
-        </w:rPr>
-        <w:t>sellTickets</w:t>
-      </w:r>
-      <w:r>
-        <w:rPr>
-          <w:rFonts w:asciiTheme="minorHAnsi" w:hAnsiTheme="minorHAnsi" w:cstheme="minorHAnsi"/>
-        </w:rPr>
-        <w:t>,</w:t>
-      </w:r>
-      <w:r>
-        <w:rPr>
-          <w:rFonts w:asciiTheme="minorHAnsi" w:hAnsiTheme="minorHAnsi" w:cstheme="minorHAnsi"/>
-        </w:rPr>
-        <w:t xml:space="preserve"> </w:t>
-      </w:r>
-      <w:r>
-        <w:rPr>
-          <w:rFonts w:asciiTheme="minorHAnsi" w:hAnsiTheme="minorHAnsi" w:cstheme="minorHAnsi"/>
-        </w:rPr>
-        <w:t>alteringTravelAdvisor</w:t>
-      </w:r>
-      <w:r>
-        <w:rPr>
-          <w:rFonts w:asciiTheme="minorHAnsi" w:hAnsiTheme="minorHAnsi" w:cstheme="minorHAnsi"/>
-        </w:rPr>
-        <w:t>.</w:t>
+        <w:t xml:space="preserve"> ten core functionalities are: voidBlank, produceBlankReport, createSalesReport, payLater, createIndividualReport, reassignBlank, </w:t>
+      </w:r>
+      <w:r>
+        <w:rPr>
+          <w:rFonts w:asciiTheme="minorHAnsi" w:hAnsiTheme="minorHAnsi" w:cstheme="minorHAnsi"/>
+        </w:rPr>
+        <w:t>cancel Ticket, recordTransaction</w:t>
+      </w:r>
+      <w:r>
+        <w:rPr>
+          <w:rFonts w:asciiTheme="minorHAnsi" w:hAnsiTheme="minorHAnsi" w:cstheme="minorHAnsi"/>
+        </w:rPr>
+        <w:t>, sellTickets,</w:t>
+      </w:r>
+      <w:r>
+        <w:rPr>
+          <w:rFonts w:asciiTheme="minorHAnsi" w:hAnsiTheme="minorHAnsi" w:cstheme="minorHAnsi"/>
+        </w:rPr>
+        <w:t xml:space="preserve"> alteringTravelAdvisor.</w:t>
       </w:r>
     </w:p>
     <w:p>
@@ -957,6 +721,322 @@
           <w:sz w:val="32"/>
           <w:szCs w:val="32"/>
         </w:rPr>
+        <w:t>Test objectives:</w:t>
+      </w:r>
+    </w:p>
+    <w:p>
+      <w:pPr>
+        <w:pStyle w:val="NormalWeb"/>
+        <w:rPr>
+          <w:rFonts w:asciiTheme="minorHAnsi" w:hAnsiTheme="minorHAnsi" w:cstheme="minorHAnsi"/>
+        </w:rPr>
+      </w:pPr>
+      <w:r>
+        <w:rPr>
+          <w:rFonts w:asciiTheme="minorHAnsi" w:hAnsiTheme="minorHAnsi" w:cstheme="minorHAnsi"/>
+        </w:rPr>
+        <w:t>Th</w:t>
+      </w:r>
+      <w:r>
+        <w:rPr>
+          <w:rFonts w:asciiTheme="minorHAnsi" w:hAnsiTheme="minorHAnsi" w:cstheme="minorHAnsi"/>
+        </w:rPr>
+        <w:t>e</w:t>
+      </w:r>
+      <w:r>
+        <w:rPr>
+          <w:rFonts w:asciiTheme="minorHAnsi" w:hAnsiTheme="minorHAnsi" w:cstheme="minorHAnsi"/>
+        </w:rPr>
+        <w:t xml:space="preserve"> objectives of testing this software is </w:t>
+      </w:r>
+      <w:r>
+        <w:rPr>
+          <w:rFonts w:asciiTheme="minorHAnsi" w:hAnsiTheme="minorHAnsi" w:cstheme="minorHAnsi"/>
+        </w:rPr>
+        <w:t xml:space="preserve">to test the features which are required according to the </w:t>
+      </w:r>
+      <w:r>
+        <w:rPr>
+          <w:rFonts w:asciiTheme="minorHAnsi" w:hAnsiTheme="minorHAnsi" w:cstheme="minorHAnsi"/>
+        </w:rPr>
+        <w:t>specification, testing</w:t>
+      </w:r>
+      <w:r>
+        <w:rPr>
+          <w:rFonts w:asciiTheme="minorHAnsi" w:hAnsiTheme="minorHAnsi" w:cstheme="minorHAnsi"/>
+        </w:rPr>
+        <w:t xml:space="preserve"> features which are not stated within the specification but may enhance system performance</w:t>
+      </w:r>
+      <w:r>
+        <w:rPr>
+          <w:rFonts w:asciiTheme="minorHAnsi" w:hAnsiTheme="minorHAnsi" w:cstheme="minorHAnsi"/>
+        </w:rPr>
+        <w:t xml:space="preserve"> and ensuring stability throughout the product </w:t>
+      </w:r>
+      <w:r>
+        <w:rPr>
+          <w:rFonts w:asciiTheme="minorHAnsi" w:hAnsiTheme="minorHAnsi" w:cstheme="minorHAnsi"/>
+        </w:rPr>
+        <w:t>life</w:t>
+      </w:r>
+      <w:r>
+        <w:rPr>
+          <w:rFonts w:asciiTheme="minorHAnsi" w:hAnsiTheme="minorHAnsi" w:cstheme="minorHAnsi"/>
+        </w:rPr>
+        <w:t>cycle</w:t>
+      </w:r>
+      <w:r>
+        <w:rPr>
+          <w:rFonts w:asciiTheme="minorHAnsi" w:hAnsiTheme="minorHAnsi" w:cstheme="minorHAnsi"/>
+        </w:rPr>
+        <w:t>, In</w:t>
+      </w:r>
+      <w:r>
+        <w:rPr>
+          <w:rFonts w:asciiTheme="minorHAnsi" w:hAnsiTheme="minorHAnsi" w:cstheme="minorHAnsi"/>
+        </w:rPr>
+        <w:t xml:space="preserve"> addition to checking for bugs.</w:t>
+      </w:r>
+    </w:p>
+    <w:p>
+      <w:pPr>
+        <w:pStyle w:val="NormalWeb"/>
+        <w:rPr>
+          <w:rFonts w:asciiTheme="minorHAnsi" w:hAnsiTheme="minorHAnsi" w:cstheme="minorHAnsi"/>
+          <w:sz w:val="32"/>
+          <w:szCs w:val="32"/>
+        </w:rPr>
+      </w:pPr>
+      <w:r>
+        <w:rPr>
+          <w:rFonts w:asciiTheme="minorHAnsi" w:hAnsiTheme="minorHAnsi" w:cstheme="minorHAnsi"/>
+          <w:sz w:val="32"/>
+          <w:szCs w:val="32"/>
+        </w:rPr>
+        <w:t>Test strategy:</w:t>
+      </w:r>
+    </w:p>
+    <w:p>
+      <w:pPr>
+        <w:pStyle w:val="NormalWeb"/>
+        <w:rPr>
+          <w:rFonts w:asciiTheme="minorHAnsi" w:hAnsiTheme="minorHAnsi" w:cstheme="minorHAnsi"/>
+        </w:rPr>
+      </w:pPr>
+      <w:r>
+        <w:rPr>
+          <w:rFonts w:asciiTheme="minorHAnsi" w:hAnsiTheme="minorHAnsi" w:cstheme="minorHAnsi"/>
+        </w:rPr>
+        <w:t>The strategy for our testing will be the following:</w:t>
+      </w:r>
+    </w:p>
+    <w:p>
+      <w:pPr>
+        <w:pStyle w:val="NormalWeb"/>
+        <w:rPr>
+          <w:rFonts w:asciiTheme="minorHAnsi" w:hAnsiTheme="minorHAnsi" w:cstheme="minorHAnsi"/>
+        </w:rPr>
+      </w:pPr>
+      <w:r>
+        <w:rPr>
+          <w:rFonts w:asciiTheme="minorHAnsi" w:hAnsiTheme="minorHAnsi" w:cstheme="minorHAnsi"/>
+        </w:rPr>
+        <w:t>Whenever a specific unit of our testing is complete a tester will complete un</w:t>
+      </w:r>
+      <w:r>
+        <w:rPr>
+          <w:rFonts w:asciiTheme="minorHAnsi" w:hAnsiTheme="minorHAnsi" w:cstheme="minorHAnsi"/>
+        </w:rPr>
+        <w:t>i</w:t>
+      </w:r>
+      <w:r>
+        <w:rPr>
+          <w:rFonts w:asciiTheme="minorHAnsi" w:hAnsiTheme="minorHAnsi" w:cstheme="minorHAnsi"/>
+        </w:rPr>
+        <w:t xml:space="preserve">t tests on the </w:t>
+      </w:r>
+      <w:r>
+        <w:rPr>
+          <w:rFonts w:asciiTheme="minorHAnsi" w:hAnsiTheme="minorHAnsi" w:cstheme="minorHAnsi"/>
+        </w:rPr>
+        <w:t>unit.</w:t>
+      </w:r>
+    </w:p>
+    <w:p>
+      <w:pPr>
+        <w:pStyle w:val="NormalWeb"/>
+        <w:rPr>
+          <w:rFonts w:asciiTheme="minorHAnsi" w:hAnsiTheme="minorHAnsi" w:cstheme="minorHAnsi"/>
+        </w:rPr>
+      </w:pPr>
+      <w:r>
+        <w:rPr>
+          <w:rFonts w:asciiTheme="minorHAnsi" w:hAnsiTheme="minorHAnsi" w:cstheme="minorHAnsi"/>
+        </w:rPr>
+        <w:t xml:space="preserve">When the whole system is </w:t>
+      </w:r>
+      <w:r>
+        <w:rPr>
+          <w:rFonts w:asciiTheme="minorHAnsi" w:hAnsiTheme="minorHAnsi" w:cstheme="minorHAnsi"/>
+        </w:rPr>
+        <w:t>complete,</w:t>
+      </w:r>
+      <w:r>
+        <w:rPr>
+          <w:rFonts w:asciiTheme="minorHAnsi" w:hAnsiTheme="minorHAnsi" w:cstheme="minorHAnsi"/>
+        </w:rPr>
+        <w:t xml:space="preserve"> we will carry out the use test </w:t>
+      </w:r>
+      <w:r>
+        <w:rPr>
+          <w:rFonts w:asciiTheme="minorHAnsi" w:hAnsiTheme="minorHAnsi" w:cstheme="minorHAnsi"/>
+        </w:rPr>
+        <w:t>cases, which will allow us to find irregularities between the specification and the system that has been developed.</w:t>
+      </w:r>
+    </w:p>
+    <w:p>
+      <w:pPr>
+        <w:pStyle w:val="NormalWeb"/>
+        <w:rPr>
+          <w:rFonts w:asciiTheme="minorHAnsi" w:hAnsiTheme="minorHAnsi" w:cstheme="minorHAnsi"/>
+        </w:rPr>
+      </w:pPr>
+      <w:r>
+        <w:rPr>
+          <w:rFonts w:asciiTheme="minorHAnsi" w:hAnsiTheme="minorHAnsi" w:cstheme="minorHAnsi"/>
+        </w:rPr>
+        <w:t>The findings will be reported directly to the dev</w:t>
+      </w:r>
+      <w:r>
+        <w:rPr>
+          <w:rFonts w:asciiTheme="minorHAnsi" w:hAnsiTheme="minorHAnsi" w:cstheme="minorHAnsi"/>
+        </w:rPr>
+        <w:t xml:space="preserve">eloper responsible for the </w:t>
+      </w:r>
+      <w:r>
+        <w:rPr>
+          <w:rFonts w:asciiTheme="minorHAnsi" w:hAnsiTheme="minorHAnsi" w:cstheme="minorHAnsi"/>
+        </w:rPr>
+        <w:t>unit,</w:t>
+      </w:r>
+      <w:r>
+        <w:rPr>
+          <w:rFonts w:asciiTheme="minorHAnsi" w:hAnsiTheme="minorHAnsi" w:cstheme="minorHAnsi"/>
+        </w:rPr>
+        <w:t xml:space="preserve"> which was </w:t>
+      </w:r>
+      <w:r>
+        <w:rPr>
+          <w:rFonts w:asciiTheme="minorHAnsi" w:hAnsiTheme="minorHAnsi" w:cstheme="minorHAnsi"/>
+        </w:rPr>
+        <w:t>tested,</w:t>
+      </w:r>
+      <w:r>
+        <w:rPr>
+          <w:rFonts w:asciiTheme="minorHAnsi" w:hAnsiTheme="minorHAnsi" w:cstheme="minorHAnsi"/>
+        </w:rPr>
+        <w:t xml:space="preserve"> and the necessary </w:t>
+      </w:r>
+      <w:r>
+        <w:rPr>
+          <w:rFonts w:asciiTheme="minorHAnsi" w:hAnsiTheme="minorHAnsi" w:cstheme="minorHAnsi"/>
+        </w:rPr>
+        <w:t>changes will be made to the code if the test fails.</w:t>
+      </w:r>
+    </w:p>
+    <w:p>
+      <w:pPr>
+        <w:pStyle w:val="NormalWeb"/>
+        <w:rPr>
+          <w:rFonts w:asciiTheme="minorHAnsi" w:hAnsiTheme="minorHAnsi" w:cstheme="minorHAnsi"/>
+        </w:rPr>
+      </w:pPr>
+      <w:r>
+        <w:rPr>
+          <w:rFonts w:asciiTheme="minorHAnsi" w:hAnsiTheme="minorHAnsi" w:cstheme="minorHAnsi"/>
+        </w:rPr>
+        <w:t xml:space="preserve">This will be a recursive </w:t>
+      </w:r>
+      <w:r>
+        <w:rPr>
+          <w:rFonts w:asciiTheme="minorHAnsi" w:hAnsiTheme="minorHAnsi" w:cstheme="minorHAnsi"/>
+        </w:rPr>
+        <w:t>process, until</w:t>
+      </w:r>
+      <w:r>
+        <w:rPr>
+          <w:rFonts w:asciiTheme="minorHAnsi" w:hAnsiTheme="minorHAnsi" w:cstheme="minorHAnsi"/>
+        </w:rPr>
+        <w:t xml:space="preserve"> </w:t>
+      </w:r>
+      <w:r>
+        <w:rPr>
+          <w:rFonts w:asciiTheme="minorHAnsi" w:hAnsiTheme="minorHAnsi" w:cstheme="minorHAnsi"/>
+        </w:rPr>
+        <w:t>all the tests have passed.</w:t>
+      </w:r>
+    </w:p>
+    <w:p>
+      <w:pPr>
+        <w:pStyle w:val="NormalWeb"/>
+        <w:rPr>
+          <w:rFonts w:asciiTheme="minorHAnsi" w:hAnsiTheme="minorHAnsi" w:cstheme="minorHAnsi"/>
+          <w:sz w:val="32"/>
+          <w:szCs w:val="32"/>
+        </w:rPr>
+      </w:pPr>
+      <w:r>
+        <w:rPr>
+          <w:rFonts w:asciiTheme="minorHAnsi" w:hAnsiTheme="minorHAnsi" w:cstheme="minorHAnsi"/>
+          <w:sz w:val="32"/>
+          <w:szCs w:val="32"/>
+        </w:rPr>
+        <w:t>Tools used for testing:</w:t>
+      </w:r>
+    </w:p>
+    <w:p>
+      <w:pPr>
+        <w:pStyle w:val="NormalWeb"/>
+        <w:rPr>
+          <w:rFonts w:asciiTheme="minorHAnsi" w:hAnsiTheme="minorHAnsi" w:cstheme="minorHAnsi"/>
+        </w:rPr>
+      </w:pPr>
+      <w:r>
+        <w:rPr>
+          <w:rFonts w:asciiTheme="minorHAnsi" w:hAnsiTheme="minorHAnsi" w:cstheme="minorHAnsi"/>
+        </w:rPr>
+        <w:t>UML Use test cases</w:t>
+      </w:r>
+    </w:p>
+    <w:p>
+      <w:pPr>
+        <w:pStyle w:val="NormalWeb"/>
+        <w:rPr>
+          <w:rFonts w:asciiTheme="minorHAnsi" w:hAnsiTheme="minorHAnsi" w:cstheme="minorHAnsi"/>
+        </w:rPr>
+      </w:pPr>
+      <w:r>
+        <w:rPr>
+          <w:rFonts w:asciiTheme="minorHAnsi" w:hAnsiTheme="minorHAnsi" w:cstheme="minorHAnsi"/>
+        </w:rPr>
+        <w:t>IntelliJ idea unit testing tool</w:t>
+      </w:r>
+    </w:p>
+    <w:p>
+      <w:pPr>
+        <w:pStyle w:val="NormalWeb"/>
+        <w:rPr>
+          <w:rFonts w:asciiTheme="minorHAnsi" w:hAnsiTheme="minorHAnsi" w:cstheme="minorHAnsi"/>
+          <w:sz w:val="32"/>
+          <w:szCs w:val="32"/>
+        </w:rPr>
+      </w:pPr>
+      <w:r>
+        <w:rPr>
+          <w:rFonts w:asciiTheme="minorHAnsi" w:hAnsiTheme="minorHAnsi" w:cstheme="minorHAnsi"/>
+          <w:sz w:val="32"/>
+          <w:szCs w:val="32"/>
+        </w:rPr>
         <w:t>UML test cases:</w:t>
       </w:r>
     </w:p>
@@ -965,58 +1045,2624 @@
         <w:pStyle w:val="NormalWeb"/>
         <w:rPr>
           <w:rFonts w:asciiTheme="minorHAnsi" w:hAnsiTheme="minorHAnsi" w:cstheme="minorHAnsi"/>
-        </w:rPr>
-      </w:pPr>
-    </w:p>
-    <w:p>
-      <w:pPr>
-        <w:pStyle w:val="NormalWeb"/>
-      </w:pPr>
-      <w:r>
-        <w:rPr>
-          <w:rFonts w:ascii="Calibri" w:hAnsi="Calibri" w:cs="Calibri"/>
-        </w:rPr>
-        <w:t xml:space="preserve"> </w:t>
-      </w:r>
-    </w:p>
-    <w:p>
-      <w:pPr>
-        <w:pStyle w:val="NormalWeb"/>
-      </w:pPr>
-    </w:p>
-    <w:p>
-      <w:pPr>
-        <w:pStyle w:val="NormalWeb"/>
-      </w:pPr>
-    </w:p>
-    <w:p>
-      <w:pPr>
-        <w:pStyle w:val="NormalWeb"/>
-      </w:pPr>
-    </w:p>
-    <w:p>
-      <w:pPr>
-        <w:pStyle w:val="NormalWeb"/>
-      </w:pPr>
-    </w:p>
-    <w:p>
-      <w:pPr>
-        <w:pStyle w:val="NormalWeb"/>
-      </w:pPr>
-    </w:p>
-    <w:p>
-      <w:pPr>
-        <w:pStyle w:val="NormalWeb"/>
-      </w:pPr>
-    </w:p>
-    <w:p>
-      <w:pPr>
-        <w:pStyle w:val="NormalWeb"/>
-      </w:pPr>
-    </w:p>
-    <w:p>
-      <w:pPr>
-        <w:pStyle w:val="NormalWeb"/>
+          <w:sz w:val="32"/>
+          <w:szCs w:val="32"/>
+        </w:rPr>
+      </w:pPr>
+      <w:r>
+        <w:rPr>
+          <w:rFonts w:asciiTheme="minorHAnsi" w:hAnsiTheme="minorHAnsi" w:cstheme="minorHAnsi"/>
+          <w:sz w:val="32"/>
+          <w:szCs w:val="32"/>
+        </w:rPr>
+        <w:t xml:space="preserve">We intend to </w:t>
+      </w:r>
+      <w:r>
+        <w:rPr>
+          <w:rFonts w:asciiTheme="minorHAnsi" w:hAnsiTheme="minorHAnsi" w:cstheme="minorHAnsi"/>
+          <w:sz w:val="32"/>
+          <w:szCs w:val="32"/>
+        </w:rPr>
+        <w:t xml:space="preserve">carry out use case testing on ten key use </w:t>
+      </w:r>
+      <w:r>
+        <w:rPr>
+          <w:rFonts w:asciiTheme="minorHAnsi" w:hAnsiTheme="minorHAnsi" w:cstheme="minorHAnsi"/>
+          <w:sz w:val="32"/>
+          <w:szCs w:val="32"/>
+        </w:rPr>
+        <w:t>cases: …</w:t>
+      </w:r>
+    </w:p>
+    <w:tbl>
+      <w:tblPr>
+        <w:tblStyle w:val="TableGrid"/>
+        <w:tblW w:w="4508" w:type="dxa"/>
+        <w:tblLook w:val="04A0" w:firstRow="1" w:lastRow="0" w:firstColumn="1" w:lastColumn="0" w:noHBand="0" w:noVBand="1"/>
+      </w:tblPr>
+      <w:tblGrid>
+        <w:gridCol w:w="4508"/>
+      </w:tblGrid>
+      <w:tr>
+        <w:tc>
+          <w:tcPr>
+            <w:tcW w:w="4508" w:type="dxa"/>
+          </w:tcPr>
+          <w:p>
+            <w:pPr>
+              <w:pStyle w:val="NormalWeb"/>
+              <w:rPr>
+                <w:rFonts w:asciiTheme="minorHAnsi" w:hAnsiTheme="minorHAnsi" w:cstheme="minorHAnsi"/>
+              </w:rPr>
+            </w:pPr>
+            <w:r>
+              <w:rPr>
+                <w:rFonts w:asciiTheme="minorHAnsi" w:hAnsiTheme="minorHAnsi" w:cstheme="minorHAnsi"/>
+              </w:rPr>
+              <w:lastRenderedPageBreak/>
+              <w:t>Use case ID:TM01</w:t>
+            </w:r>
+          </w:p>
+        </w:tc>
+      </w:tr>
+      <w:tr>
+        <w:tc>
+          <w:tcPr>
+            <w:tcW w:w="4508" w:type="dxa"/>
+          </w:tcPr>
+          <w:p>
+            <w:pPr>
+              <w:pStyle w:val="NormalWeb"/>
+              <w:rPr>
+                <w:rFonts w:asciiTheme="minorHAnsi" w:hAnsiTheme="minorHAnsi" w:cstheme="minorHAnsi"/>
+              </w:rPr>
+            </w:pPr>
+            <w:r>
+              <w:rPr>
+                <w:rFonts w:asciiTheme="minorHAnsi" w:hAnsiTheme="minorHAnsi" w:cstheme="minorHAnsi"/>
+              </w:rPr>
+              <w:t>Use case name:VoidBlank</w:t>
+            </w:r>
+          </w:p>
+        </w:tc>
+      </w:tr>
+      <w:tr>
+        <w:tc>
+          <w:tcPr>
+            <w:tcW w:w="4508" w:type="dxa"/>
+          </w:tcPr>
+          <w:p>
+            <w:pPr>
+              <w:pStyle w:val="NormalWeb"/>
+              <w:rPr>
+                <w:rFonts w:asciiTheme="minorHAnsi" w:hAnsiTheme="minorHAnsi" w:cstheme="minorHAnsi"/>
+              </w:rPr>
+            </w:pPr>
+            <w:r>
+              <w:rPr>
+                <w:rFonts w:asciiTheme="minorHAnsi" w:hAnsiTheme="minorHAnsi" w:cstheme="minorHAnsi"/>
+              </w:rPr>
+              <w:t>Test number:1</w:t>
+            </w:r>
+          </w:p>
+        </w:tc>
+      </w:tr>
+      <w:tr>
+        <w:tc>
+          <w:tcPr>
+            <w:tcW w:w="4508" w:type="dxa"/>
+          </w:tcPr>
+          <w:p>
+            <w:pPr>
+              <w:pStyle w:val="NormalWeb"/>
+              <w:rPr>
+                <w:rFonts w:asciiTheme="minorHAnsi" w:hAnsiTheme="minorHAnsi" w:cstheme="minorHAnsi"/>
+              </w:rPr>
+            </w:pPr>
+            <w:r>
+              <w:rPr>
+                <w:rFonts w:asciiTheme="minorHAnsi" w:hAnsiTheme="minorHAnsi" w:cstheme="minorHAnsi"/>
+              </w:rPr>
+              <w:t>Objective:</w:t>
+            </w:r>
+            <w:r>
+              <w:rPr>
+                <w:rFonts w:asciiTheme="minorHAnsi" w:hAnsiTheme="minorHAnsi" w:cstheme="minorHAnsi"/>
+              </w:rPr>
+              <w:t xml:space="preserve"> To</w:t>
+            </w:r>
+            <w:r>
+              <w:rPr>
+                <w:rFonts w:asciiTheme="minorHAnsi" w:hAnsiTheme="minorHAnsi" w:cstheme="minorHAnsi"/>
+              </w:rPr>
+              <w:t xml:space="preserve"> test the main flow</w:t>
+            </w:r>
+          </w:p>
+        </w:tc>
+      </w:tr>
+      <w:tr>
+        <w:tc>
+          <w:tcPr>
+            <w:tcW w:w="4508" w:type="dxa"/>
+          </w:tcPr>
+          <w:p>
+            <w:pPr>
+              <w:pStyle w:val="NormalWeb"/>
+              <w:rPr>
+                <w:rFonts w:asciiTheme="minorHAnsi" w:hAnsiTheme="minorHAnsi" w:cstheme="minorHAnsi"/>
+              </w:rPr>
+            </w:pPr>
+            <w:r>
+              <w:rPr>
+                <w:rFonts w:asciiTheme="minorHAnsi" w:hAnsiTheme="minorHAnsi" w:cstheme="minorHAnsi"/>
+              </w:rPr>
+              <w:t xml:space="preserve">Set </w:t>
+            </w:r>
+            <w:r>
+              <w:rPr>
+                <w:rFonts w:asciiTheme="minorHAnsi" w:hAnsiTheme="minorHAnsi" w:cstheme="minorHAnsi"/>
+              </w:rPr>
+              <w:t>up:</w:t>
+            </w:r>
+            <w:r>
+              <w:rPr>
+                <w:rFonts w:asciiTheme="minorHAnsi" w:hAnsiTheme="minorHAnsi" w:cstheme="minorHAnsi"/>
+              </w:rPr>
+              <w:t xml:space="preserve"> The</w:t>
+            </w:r>
+            <w:r>
+              <w:rPr>
+                <w:rFonts w:asciiTheme="minorHAnsi" w:hAnsiTheme="minorHAnsi" w:cstheme="minorHAnsi"/>
+              </w:rPr>
+              <w:t xml:space="preserve"> t</w:t>
+            </w:r>
+            <w:r>
+              <w:rPr>
+                <w:rFonts w:asciiTheme="minorHAnsi" w:hAnsiTheme="minorHAnsi" w:cstheme="minorHAnsi"/>
+              </w:rPr>
+              <w:t xml:space="preserve">ester will be logged in and </w:t>
+            </w:r>
+            <w:r>
+              <w:rPr>
+                <w:rFonts w:asciiTheme="minorHAnsi" w:hAnsiTheme="minorHAnsi" w:cstheme="minorHAnsi"/>
+              </w:rPr>
+              <w:t xml:space="preserve">will be commencing the </w:t>
+            </w:r>
+            <w:r>
+              <w:rPr>
+                <w:rFonts w:asciiTheme="minorHAnsi" w:hAnsiTheme="minorHAnsi" w:cstheme="minorHAnsi"/>
+              </w:rPr>
+              <w:t>creation of a blank.</w:t>
+            </w:r>
+          </w:p>
+        </w:tc>
+      </w:tr>
+      <w:tr>
+        <w:tc>
+          <w:tcPr>
+            <w:tcW w:w="4508" w:type="dxa"/>
+          </w:tcPr>
+          <w:p>
+            <w:pPr>
+              <w:pStyle w:val="NormalWeb"/>
+              <w:rPr>
+                <w:rFonts w:asciiTheme="minorHAnsi" w:hAnsiTheme="minorHAnsi" w:cstheme="minorHAnsi"/>
+              </w:rPr>
+            </w:pPr>
+            <w:r>
+              <w:rPr>
+                <w:rFonts w:asciiTheme="minorHAnsi" w:hAnsiTheme="minorHAnsi" w:cstheme="minorHAnsi"/>
+              </w:rPr>
+              <w:t>Expected results:</w:t>
+            </w:r>
+          </w:p>
+          <w:p>
+            <w:pPr>
+              <w:pStyle w:val="NormalWeb"/>
+              <w:rPr>
+                <w:rFonts w:asciiTheme="minorHAnsi" w:hAnsiTheme="minorHAnsi" w:cstheme="minorHAnsi"/>
+              </w:rPr>
+            </w:pPr>
+            <w:r>
+              <w:rPr>
+                <w:rFonts w:asciiTheme="minorHAnsi" w:hAnsiTheme="minorHAnsi" w:cstheme="minorHAnsi"/>
+              </w:rPr>
+              <w:t>1.The system will output: “Are you sure?”</w:t>
+            </w:r>
+          </w:p>
+          <w:p>
+            <w:pPr>
+              <w:pStyle w:val="NormalWeb"/>
+              <w:rPr>
+                <w:rFonts w:asciiTheme="minorHAnsi" w:hAnsiTheme="minorHAnsi" w:cstheme="minorHAnsi"/>
+              </w:rPr>
+            </w:pPr>
+            <w:r>
+              <w:rPr>
+                <w:rFonts w:asciiTheme="minorHAnsi" w:hAnsiTheme="minorHAnsi" w:cstheme="minorHAnsi"/>
+              </w:rPr>
+              <w:t>2.</w:t>
+            </w:r>
+            <w:r>
+              <w:rPr>
+                <w:rFonts w:asciiTheme="minorHAnsi" w:hAnsiTheme="minorHAnsi" w:cstheme="minorHAnsi"/>
+              </w:rPr>
+              <w:t>The system will terminate the flow and return to the previous state.</w:t>
+            </w:r>
+          </w:p>
+          <w:p>
+            <w:pPr>
+              <w:pStyle w:val="NormalWeb"/>
+              <w:rPr>
+                <w:rFonts w:asciiTheme="minorHAnsi" w:hAnsiTheme="minorHAnsi" w:cstheme="minorHAnsi"/>
+              </w:rPr>
+            </w:pPr>
+            <w:r>
+              <w:rPr>
+                <w:rFonts w:asciiTheme="minorHAnsi" w:hAnsiTheme="minorHAnsi" w:cstheme="minorHAnsi"/>
+              </w:rPr>
+              <w:t>3.</w:t>
+            </w:r>
+            <w:r>
+              <w:rPr>
+                <w:rFonts w:asciiTheme="minorHAnsi" w:hAnsiTheme="minorHAnsi" w:cstheme="minorHAnsi"/>
+              </w:rPr>
+              <w:t>T</w:t>
+            </w:r>
+            <w:r>
+              <w:rPr>
+                <w:rFonts w:asciiTheme="minorHAnsi" w:hAnsiTheme="minorHAnsi" w:cstheme="minorHAnsi"/>
+              </w:rPr>
+              <w:t>he system no longer recorded as issued.</w:t>
+            </w:r>
+          </w:p>
+        </w:tc>
+      </w:tr>
+      <w:tr>
+        <w:tc>
+          <w:tcPr>
+            <w:tcW w:w="4508" w:type="dxa"/>
+          </w:tcPr>
+          <w:p>
+            <w:pPr>
+              <w:pStyle w:val="NormalWeb"/>
+              <w:rPr>
+                <w:rFonts w:asciiTheme="minorHAnsi" w:hAnsiTheme="minorHAnsi" w:cstheme="minorHAnsi"/>
+              </w:rPr>
+            </w:pPr>
+            <w:r>
+              <w:rPr>
+                <w:rFonts w:asciiTheme="minorHAnsi" w:hAnsiTheme="minorHAnsi" w:cstheme="minorHAnsi"/>
+              </w:rPr>
+              <w:t>Test:</w:t>
+            </w:r>
+          </w:p>
+          <w:p>
+            <w:pPr>
+              <w:pStyle w:val="NormalWeb"/>
+              <w:rPr>
+                <w:rFonts w:asciiTheme="minorHAnsi" w:hAnsiTheme="minorHAnsi" w:cstheme="minorHAnsi"/>
+              </w:rPr>
+            </w:pPr>
+            <w:r>
+              <w:rPr>
+                <w:rFonts w:asciiTheme="minorHAnsi" w:hAnsiTheme="minorHAnsi" w:cstheme="minorHAnsi"/>
+              </w:rPr>
+              <w:t>1.</w:t>
+            </w:r>
+            <w:r>
+              <w:rPr>
+                <w:rFonts w:asciiTheme="minorHAnsi" w:hAnsiTheme="minorHAnsi" w:cstheme="minorHAnsi"/>
+              </w:rPr>
+              <w:t>T</w:t>
+            </w:r>
+            <w:r>
+              <w:rPr>
+                <w:rFonts w:asciiTheme="minorHAnsi" w:hAnsiTheme="minorHAnsi" w:cstheme="minorHAnsi"/>
+              </w:rPr>
+              <w:t>he tester will start the creation of a use case.</w:t>
+            </w:r>
+          </w:p>
+          <w:p>
+            <w:pPr>
+              <w:pStyle w:val="NormalWeb"/>
+              <w:rPr>
+                <w:rFonts w:asciiTheme="minorHAnsi" w:hAnsiTheme="minorHAnsi" w:cstheme="minorHAnsi"/>
+              </w:rPr>
+            </w:pPr>
+            <w:r>
+              <w:rPr>
+                <w:rFonts w:asciiTheme="minorHAnsi" w:hAnsiTheme="minorHAnsi" w:cstheme="minorHAnsi"/>
+              </w:rPr>
+              <w:t>2.</w:t>
+            </w:r>
+            <w:r>
+              <w:rPr>
+                <w:rFonts w:asciiTheme="minorHAnsi" w:hAnsiTheme="minorHAnsi" w:cstheme="minorHAnsi"/>
+              </w:rPr>
+              <w:t>The</w:t>
+            </w:r>
+            <w:r>
+              <w:rPr>
+                <w:rFonts w:asciiTheme="minorHAnsi" w:hAnsiTheme="minorHAnsi" w:cstheme="minorHAnsi"/>
+              </w:rPr>
+              <w:t xml:space="preserve"> tester will then make a mistake.</w:t>
+            </w:r>
+          </w:p>
+          <w:p>
+            <w:pPr>
+              <w:pStyle w:val="NormalWeb"/>
+              <w:rPr>
+                <w:rFonts w:asciiTheme="minorHAnsi" w:hAnsiTheme="minorHAnsi" w:cstheme="minorHAnsi"/>
+              </w:rPr>
+            </w:pPr>
+            <w:r>
+              <w:rPr>
+                <w:rFonts w:asciiTheme="minorHAnsi" w:hAnsiTheme="minorHAnsi" w:cstheme="minorHAnsi"/>
+              </w:rPr>
+              <w:t>3.</w:t>
+            </w:r>
+            <w:r>
+              <w:rPr>
+                <w:rFonts w:asciiTheme="minorHAnsi" w:hAnsiTheme="minorHAnsi" w:cstheme="minorHAnsi"/>
+              </w:rPr>
+              <w:t>T</w:t>
+            </w:r>
+            <w:r>
+              <w:rPr>
+                <w:rFonts w:asciiTheme="minorHAnsi" w:hAnsiTheme="minorHAnsi" w:cstheme="minorHAnsi"/>
+              </w:rPr>
+              <w:t xml:space="preserve">he </w:t>
+            </w:r>
+            <w:r>
+              <w:rPr>
+                <w:rFonts w:asciiTheme="minorHAnsi" w:hAnsiTheme="minorHAnsi" w:cstheme="minorHAnsi"/>
+              </w:rPr>
+              <w:t>actor will</w:t>
+            </w:r>
+            <w:r>
+              <w:rPr>
+                <w:rFonts w:asciiTheme="minorHAnsi" w:hAnsiTheme="minorHAnsi" w:cstheme="minorHAnsi"/>
+              </w:rPr>
+              <w:t xml:space="preserve"> select </w:t>
+            </w:r>
+            <w:r>
+              <w:rPr>
+                <w:rFonts w:asciiTheme="minorHAnsi" w:hAnsiTheme="minorHAnsi" w:cstheme="minorHAnsi"/>
+              </w:rPr>
+              <w:t xml:space="preserve">‘yes’ when the system asks them </w:t>
+            </w:r>
+            <w:r>
+              <w:rPr>
+                <w:rFonts w:asciiTheme="minorHAnsi" w:hAnsiTheme="minorHAnsi" w:cstheme="minorHAnsi"/>
+              </w:rPr>
+              <w:t xml:space="preserve">if they want </w:t>
+            </w:r>
+            <w:r>
+              <w:rPr>
+                <w:rFonts w:asciiTheme="minorHAnsi" w:hAnsiTheme="minorHAnsi" w:cstheme="minorHAnsi"/>
+              </w:rPr>
+              <w:t>to</w:t>
+            </w:r>
+            <w:r>
+              <w:rPr>
+                <w:rFonts w:asciiTheme="minorHAnsi" w:hAnsiTheme="minorHAnsi" w:cstheme="minorHAnsi"/>
+              </w:rPr>
+              <w:t xml:space="preserve"> continue.</w:t>
+            </w:r>
+          </w:p>
+          <w:p>
+            <w:pPr>
+              <w:pStyle w:val="NormalWeb"/>
+              <w:rPr>
+                <w:rFonts w:asciiTheme="minorHAnsi" w:hAnsiTheme="minorHAnsi" w:cstheme="minorHAnsi"/>
+              </w:rPr>
+            </w:pPr>
+            <w:r>
+              <w:rPr>
+                <w:rFonts w:asciiTheme="minorHAnsi" w:hAnsiTheme="minorHAnsi" w:cstheme="minorHAnsi"/>
+              </w:rPr>
+              <w:t xml:space="preserve">4.The tester will check if the flow has been terminated </w:t>
+            </w:r>
+            <w:r>
+              <w:rPr>
+                <w:rFonts w:asciiTheme="minorHAnsi" w:hAnsiTheme="minorHAnsi" w:cstheme="minorHAnsi"/>
+              </w:rPr>
+              <w:t>and that the blank has no longer been recorded.</w:t>
+            </w:r>
+          </w:p>
+        </w:tc>
+      </w:tr>
+      <w:tr>
+        <w:tc>
+          <w:tcPr>
+            <w:tcW w:w="4508" w:type="dxa"/>
+          </w:tcPr>
+          <w:p>
+            <w:pPr>
+              <w:pStyle w:val="NormalWeb"/>
+              <w:rPr>
+                <w:rFonts w:asciiTheme="minorHAnsi" w:hAnsiTheme="minorHAnsi" w:cstheme="minorHAnsi"/>
+              </w:rPr>
+            </w:pPr>
+            <w:r>
+              <w:rPr>
+                <w:rFonts w:asciiTheme="minorHAnsi" w:hAnsiTheme="minorHAnsi" w:cstheme="minorHAnsi"/>
+              </w:rPr>
+              <w:t>Test record:</w:t>
+            </w:r>
+          </w:p>
+        </w:tc>
+      </w:tr>
+      <w:tr>
+        <w:tc>
+          <w:tcPr>
+            <w:tcW w:w="4508" w:type="dxa"/>
+          </w:tcPr>
+          <w:p>
+            <w:pPr>
+              <w:pStyle w:val="NormalWeb"/>
+              <w:rPr>
+                <w:rFonts w:asciiTheme="minorHAnsi" w:hAnsiTheme="minorHAnsi" w:cstheme="minorHAnsi"/>
+              </w:rPr>
+            </w:pPr>
+            <w:r>
+              <w:rPr>
+                <w:rFonts w:asciiTheme="minorHAnsi" w:hAnsiTheme="minorHAnsi" w:cstheme="minorHAnsi"/>
+              </w:rPr>
+              <w:t>Date:</w:t>
+            </w:r>
+          </w:p>
+        </w:tc>
+      </w:tr>
+      <w:tr>
+        <w:tc>
+          <w:tcPr>
+            <w:tcW w:w="4508" w:type="dxa"/>
+          </w:tcPr>
+          <w:p>
+            <w:pPr>
+              <w:pStyle w:val="NormalWeb"/>
+              <w:rPr>
+                <w:rFonts w:asciiTheme="minorHAnsi" w:hAnsiTheme="minorHAnsi" w:cstheme="minorHAnsi"/>
+              </w:rPr>
+            </w:pPr>
+            <w:r>
+              <w:rPr>
+                <w:rFonts w:asciiTheme="minorHAnsi" w:hAnsiTheme="minorHAnsi" w:cstheme="minorHAnsi"/>
+              </w:rPr>
+              <w:t>Tester:</w:t>
+            </w:r>
+          </w:p>
+        </w:tc>
+      </w:tr>
+      <w:tr>
+        <w:tc>
+          <w:tcPr>
+            <w:tcW w:w="4508" w:type="dxa"/>
+          </w:tcPr>
+          <w:p>
+            <w:pPr>
+              <w:pStyle w:val="NormalWeb"/>
+              <w:rPr>
+                <w:rFonts w:asciiTheme="minorHAnsi" w:hAnsiTheme="minorHAnsi" w:cstheme="minorHAnsi"/>
+              </w:rPr>
+            </w:pPr>
+            <w:r>
+              <w:rPr>
+                <w:rFonts w:asciiTheme="minorHAnsi" w:hAnsiTheme="minorHAnsi" w:cstheme="minorHAnsi"/>
+              </w:rPr>
+              <w:t>Result:</w:t>
+            </w:r>
+          </w:p>
+        </w:tc>
+      </w:tr>
+      <w:tr>
+        <w:tc>
+          <w:tcPr>
+            <w:tcW w:w="4508" w:type="dxa"/>
+          </w:tcPr>
+          <w:p>
+            <w:pPr>
+              <w:pStyle w:val="NormalWeb"/>
+              <w:rPr>
+                <w:rFonts w:asciiTheme="minorHAnsi" w:hAnsiTheme="minorHAnsi" w:cstheme="minorHAnsi"/>
+              </w:rPr>
+            </w:pPr>
+            <w:r>
+              <w:rPr>
+                <w:rFonts w:asciiTheme="minorHAnsi" w:hAnsiTheme="minorHAnsi" w:cstheme="minorHAnsi"/>
+              </w:rPr>
+              <w:t>Date:</w:t>
+            </w:r>
+          </w:p>
+        </w:tc>
+      </w:tr>
+      <w:tr>
+        <w:tc>
+          <w:tcPr>
+            <w:tcW w:w="4508" w:type="dxa"/>
+          </w:tcPr>
+          <w:p>
+            <w:pPr>
+              <w:pStyle w:val="NormalWeb"/>
+              <w:rPr>
+                <w:rFonts w:asciiTheme="minorHAnsi" w:hAnsiTheme="minorHAnsi" w:cstheme="minorHAnsi"/>
+              </w:rPr>
+            </w:pPr>
+            <w:r>
+              <w:rPr>
+                <w:rFonts w:asciiTheme="minorHAnsi" w:hAnsiTheme="minorHAnsi" w:cstheme="minorHAnsi"/>
+              </w:rPr>
+              <w:t>Tester</w:t>
+            </w:r>
+            <w:r>
+              <w:rPr>
+                <w:rFonts w:asciiTheme="minorHAnsi" w:hAnsiTheme="minorHAnsi" w:cstheme="minorHAnsi"/>
+              </w:rPr>
+              <w:t>:</w:t>
+            </w:r>
+          </w:p>
+        </w:tc>
+      </w:tr>
+      <w:tr>
+        <w:tc>
+          <w:tcPr>
+            <w:tcW w:w="4508" w:type="dxa"/>
+          </w:tcPr>
+          <w:p>
+            <w:pPr>
+              <w:pStyle w:val="NormalWeb"/>
+              <w:rPr>
+                <w:rFonts w:asciiTheme="minorHAnsi" w:hAnsiTheme="minorHAnsi" w:cstheme="minorHAnsi"/>
+              </w:rPr>
+            </w:pPr>
+            <w:r>
+              <w:rPr>
+                <w:rFonts w:asciiTheme="minorHAnsi" w:hAnsiTheme="minorHAnsi" w:cstheme="minorHAnsi"/>
+              </w:rPr>
+              <w:t>Result:</w:t>
+            </w:r>
+          </w:p>
+        </w:tc>
+      </w:tr>
+    </w:tbl>
+    <w:p>
+      <w:pPr>
+        <w:pStyle w:val="NormalWeb"/>
+        <w:rPr>
+          <w:rFonts w:asciiTheme="minorHAnsi" w:hAnsiTheme="minorHAnsi" w:cstheme="minorHAnsi"/>
+          <w:sz w:val="32"/>
+          <w:szCs w:val="32"/>
+        </w:rPr>
+      </w:pPr>
+    </w:p>
+    <w:p>
+      <w:pPr>
+        <w:pStyle w:val="NormalWeb"/>
+        <w:rPr>
+          <w:rFonts w:asciiTheme="minorHAnsi" w:hAnsiTheme="minorHAnsi" w:cstheme="minorHAnsi"/>
+          <w:sz w:val="32"/>
+          <w:szCs w:val="32"/>
+        </w:rPr>
+      </w:pPr>
+    </w:p>
+    <w:p>
+      <w:pPr>
+        <w:pStyle w:val="NormalWeb"/>
+        <w:rPr>
+          <w:rFonts w:asciiTheme="minorHAnsi" w:hAnsiTheme="minorHAnsi" w:cstheme="minorHAnsi"/>
+          <w:sz w:val="32"/>
+          <w:szCs w:val="32"/>
+        </w:rPr>
+      </w:pPr>
+    </w:p>
+    <w:p>
+      <w:pPr>
+        <w:pStyle w:val="NormalWeb"/>
+        <w:rPr>
+          <w:rFonts w:asciiTheme="minorHAnsi" w:hAnsiTheme="minorHAnsi" w:cstheme="minorHAnsi"/>
+          <w:sz w:val="32"/>
+          <w:szCs w:val="32"/>
+        </w:rPr>
+      </w:pPr>
+    </w:p>
+    <w:p>
+      <w:pPr>
+        <w:pStyle w:val="NormalWeb"/>
+        <w:rPr>
+          <w:rFonts w:asciiTheme="minorHAnsi" w:hAnsiTheme="minorHAnsi" w:cstheme="minorHAnsi"/>
+          <w:sz w:val="32"/>
+          <w:szCs w:val="32"/>
+        </w:rPr>
+      </w:pPr>
+    </w:p>
+    <w:p>
+      <w:pPr>
+        <w:pStyle w:val="NormalWeb"/>
+        <w:rPr>
+          <w:rFonts w:asciiTheme="minorHAnsi" w:hAnsiTheme="minorHAnsi" w:cstheme="minorHAnsi"/>
+          <w:sz w:val="32"/>
+          <w:szCs w:val="32"/>
+        </w:rPr>
+      </w:pPr>
+    </w:p>
+    <w:p>
+      <w:pPr>
+        <w:pStyle w:val="NormalWeb"/>
+        <w:rPr>
+          <w:rFonts w:asciiTheme="minorHAnsi" w:hAnsiTheme="minorHAnsi" w:cstheme="minorHAnsi"/>
+          <w:sz w:val="32"/>
+          <w:szCs w:val="32"/>
+        </w:rPr>
+      </w:pPr>
+    </w:p>
+    <w:tbl>
+      <w:tblPr>
+        <w:tblStyle w:val="TableGrid"/>
+        <w:tblW w:w="9016" w:type="dxa"/>
+        <w:tblLook w:val="04A0" w:firstRow="1" w:lastRow="0" w:firstColumn="1" w:lastColumn="0" w:noHBand="0" w:noVBand="1"/>
+      </w:tblPr>
+      <w:tblGrid>
+        <w:gridCol w:w="9016"/>
+      </w:tblGrid>
+      <w:tr>
+        <w:tc>
+          <w:tcPr>
+            <w:tcW w:w="9016" w:type="dxa"/>
+          </w:tcPr>
+          <w:p>
+            <w:pPr>
+              <w:pStyle w:val="NormalWeb"/>
+              <w:rPr>
+                <w:rFonts w:asciiTheme="minorHAnsi" w:hAnsiTheme="minorHAnsi" w:cstheme="minorHAnsi"/>
+                <w:sz w:val="32"/>
+                <w:szCs w:val="32"/>
+              </w:rPr>
+            </w:pPr>
+            <w:r>
+              <w:rPr>
+                <w:rFonts w:asciiTheme="minorHAnsi" w:hAnsiTheme="minorHAnsi" w:cstheme="minorHAnsi"/>
+              </w:rPr>
+              <w:t>Use case ID:TM0</w:t>
+            </w:r>
+            <w:r>
+              <w:rPr>
+                <w:rFonts w:asciiTheme="minorHAnsi" w:hAnsiTheme="minorHAnsi" w:cstheme="minorHAnsi"/>
+              </w:rPr>
+              <w:t>2</w:t>
+            </w:r>
+          </w:p>
+        </w:tc>
+      </w:tr>
+      <w:tr>
+        <w:tc>
+          <w:tcPr>
+            <w:tcW w:w="9016" w:type="dxa"/>
+          </w:tcPr>
+          <w:p>
+            <w:pPr>
+              <w:pStyle w:val="NormalWeb"/>
+              <w:rPr>
+                <w:rFonts w:asciiTheme="minorHAnsi" w:hAnsiTheme="minorHAnsi" w:cstheme="minorHAnsi"/>
+                <w:sz w:val="32"/>
+                <w:szCs w:val="32"/>
+              </w:rPr>
+            </w:pPr>
+            <w:r>
+              <w:rPr>
+                <w:rFonts w:asciiTheme="minorHAnsi" w:hAnsiTheme="minorHAnsi" w:cstheme="minorHAnsi"/>
+              </w:rPr>
+              <w:t>Use case name:</w:t>
+            </w:r>
+            <w:r>
+              <w:rPr>
+                <w:rFonts w:asciiTheme="minorHAnsi" w:hAnsiTheme="minorHAnsi" w:cstheme="minorHAnsi"/>
+              </w:rPr>
+              <w:t xml:space="preserve"> ProduceBlankReport</w:t>
+            </w:r>
+          </w:p>
+        </w:tc>
+      </w:tr>
+      <w:tr>
+        <w:tc>
+          <w:tcPr>
+            <w:tcW w:w="9016" w:type="dxa"/>
+          </w:tcPr>
+          <w:p>
+            <w:pPr>
+              <w:pStyle w:val="NormalWeb"/>
+              <w:rPr>
+                <w:rFonts w:asciiTheme="minorHAnsi" w:hAnsiTheme="minorHAnsi" w:cstheme="minorHAnsi"/>
+                <w:sz w:val="32"/>
+                <w:szCs w:val="32"/>
+              </w:rPr>
+            </w:pPr>
+            <w:r>
+              <w:rPr>
+                <w:rFonts w:asciiTheme="minorHAnsi" w:hAnsiTheme="minorHAnsi" w:cstheme="minorHAnsi"/>
+              </w:rPr>
+              <w:t>Test number:</w:t>
+            </w:r>
+            <w:r>
+              <w:rPr>
+                <w:rFonts w:asciiTheme="minorHAnsi" w:hAnsiTheme="minorHAnsi" w:cstheme="minorHAnsi"/>
+              </w:rPr>
+              <w:t>2</w:t>
+            </w:r>
+          </w:p>
+        </w:tc>
+      </w:tr>
+      <w:tr>
+        <w:tc>
+          <w:tcPr>
+            <w:tcW w:w="9016" w:type="dxa"/>
+          </w:tcPr>
+          <w:p>
+            <w:pPr>
+              <w:pStyle w:val="NormalWeb"/>
+              <w:rPr>
+                <w:rFonts w:asciiTheme="minorHAnsi" w:hAnsiTheme="minorHAnsi" w:cstheme="minorHAnsi"/>
+                <w:sz w:val="32"/>
+                <w:szCs w:val="32"/>
+              </w:rPr>
+            </w:pPr>
+            <w:r>
+              <w:rPr>
+                <w:rFonts w:asciiTheme="minorHAnsi" w:hAnsiTheme="minorHAnsi" w:cstheme="minorHAnsi"/>
+              </w:rPr>
+              <w:t>Objective:</w:t>
+            </w:r>
+            <w:r>
+              <w:rPr>
+                <w:rFonts w:asciiTheme="minorHAnsi" w:hAnsiTheme="minorHAnsi" w:cstheme="minorHAnsi"/>
+              </w:rPr>
+              <w:t xml:space="preserve"> To test the main flow</w:t>
+            </w:r>
+          </w:p>
+        </w:tc>
+      </w:tr>
+      <w:tr>
+        <w:tc>
+          <w:tcPr>
+            <w:tcW w:w="9016" w:type="dxa"/>
+          </w:tcPr>
+          <w:p>
+            <w:pPr>
+              <w:pStyle w:val="NormalWeb"/>
+              <w:rPr>
+                <w:rFonts w:asciiTheme="minorHAnsi" w:hAnsiTheme="minorHAnsi" w:cstheme="minorHAnsi"/>
+              </w:rPr>
+            </w:pPr>
+            <w:r>
+              <w:rPr>
+                <w:rFonts w:asciiTheme="minorHAnsi" w:hAnsiTheme="minorHAnsi" w:cstheme="minorHAnsi"/>
+              </w:rPr>
+              <w:t>Set up:</w:t>
+            </w:r>
+          </w:p>
+          <w:p>
+            <w:pPr>
+              <w:pStyle w:val="NormalWeb"/>
+              <w:rPr>
+                <w:rFonts w:asciiTheme="minorHAnsi" w:hAnsiTheme="minorHAnsi" w:cstheme="minorHAnsi"/>
+              </w:rPr>
+            </w:pPr>
+            <w:r>
+              <w:rPr>
+                <w:rFonts w:asciiTheme="minorHAnsi" w:hAnsiTheme="minorHAnsi" w:cstheme="minorHAnsi"/>
+              </w:rPr>
+              <w:t>The tester will login and select ‘produceBlankReport”.</w:t>
+            </w:r>
+          </w:p>
+        </w:tc>
+      </w:tr>
+      <w:tr>
+        <w:tc>
+          <w:tcPr>
+            <w:tcW w:w="9016" w:type="dxa"/>
+          </w:tcPr>
+          <w:p>
+            <w:pPr>
+              <w:pStyle w:val="NormalWeb"/>
+              <w:rPr>
+                <w:rFonts w:asciiTheme="minorHAnsi" w:hAnsiTheme="minorHAnsi" w:cstheme="minorHAnsi"/>
+              </w:rPr>
+            </w:pPr>
+            <w:r>
+              <w:rPr>
+                <w:rFonts w:asciiTheme="minorHAnsi" w:hAnsiTheme="minorHAnsi" w:cstheme="minorHAnsi"/>
+              </w:rPr>
+              <w:t>Expected results:</w:t>
+            </w:r>
+          </w:p>
+          <w:p>
+            <w:pPr>
+              <w:pStyle w:val="NormalWeb"/>
+              <w:rPr>
+                <w:rFonts w:asciiTheme="minorHAnsi" w:hAnsiTheme="minorHAnsi" w:cstheme="minorHAnsi"/>
+              </w:rPr>
+            </w:pPr>
+            <w:r>
+              <w:rPr>
+                <w:rFonts w:asciiTheme="minorHAnsi" w:hAnsiTheme="minorHAnsi" w:cstheme="minorHAnsi"/>
+              </w:rPr>
+              <w:t xml:space="preserve">1.The system displays </w:t>
+            </w:r>
+            <w:r>
+              <w:rPr>
+                <w:rFonts w:asciiTheme="minorHAnsi" w:hAnsiTheme="minorHAnsi" w:cstheme="minorHAnsi"/>
+              </w:rPr>
+              <w:t xml:space="preserve">the contents of the report on the screen </w:t>
+            </w:r>
+          </w:p>
+          <w:p>
+            <w:pPr>
+              <w:pStyle w:val="NormalWeb"/>
+              <w:rPr>
+                <w:rFonts w:asciiTheme="minorHAnsi" w:hAnsiTheme="minorHAnsi" w:cstheme="minorHAnsi"/>
+              </w:rPr>
+            </w:pPr>
+            <w:r>
+              <w:rPr>
+                <w:rFonts w:asciiTheme="minorHAnsi" w:hAnsiTheme="minorHAnsi" w:cstheme="minorHAnsi"/>
+              </w:rPr>
+              <w:t xml:space="preserve">2.The tester would be able to choose </w:t>
+            </w:r>
+            <w:r>
+              <w:rPr>
+                <w:rFonts w:asciiTheme="minorHAnsi" w:hAnsiTheme="minorHAnsi" w:cstheme="minorHAnsi"/>
+              </w:rPr>
+              <w:t xml:space="preserve">from the </w:t>
+            </w:r>
+            <w:r>
+              <w:rPr>
+                <w:rFonts w:asciiTheme="minorHAnsi" w:hAnsiTheme="minorHAnsi" w:cstheme="minorHAnsi"/>
+              </w:rPr>
+              <w:t>options: “used blanks”, “turnout” and “monthly turnover”.</w:t>
+            </w:r>
+          </w:p>
+        </w:tc>
+      </w:tr>
+      <w:tr>
+        <w:tc>
+          <w:tcPr>
+            <w:tcW w:w="9016" w:type="dxa"/>
+          </w:tcPr>
+          <w:p>
+            <w:pPr>
+              <w:pStyle w:val="NormalWeb"/>
+              <w:rPr>
+                <w:rFonts w:asciiTheme="minorHAnsi" w:hAnsiTheme="minorHAnsi" w:cstheme="minorHAnsi"/>
+              </w:rPr>
+            </w:pPr>
+            <w:r>
+              <w:rPr>
+                <w:rFonts w:asciiTheme="minorHAnsi" w:hAnsiTheme="minorHAnsi" w:cstheme="minorHAnsi"/>
+              </w:rPr>
+              <w:t>Test:</w:t>
+            </w:r>
+          </w:p>
+          <w:p>
+            <w:pPr>
+              <w:pStyle w:val="NormalWeb"/>
+              <w:rPr>
+                <w:rFonts w:asciiTheme="minorHAnsi" w:hAnsiTheme="minorHAnsi" w:cstheme="minorHAnsi"/>
+              </w:rPr>
+            </w:pPr>
+            <w:r>
+              <w:rPr>
+                <w:rFonts w:asciiTheme="minorHAnsi" w:hAnsiTheme="minorHAnsi" w:cstheme="minorHAnsi"/>
+              </w:rPr>
+              <w:t>1.</w:t>
+            </w:r>
+            <w:r>
+              <w:rPr>
+                <w:rFonts w:asciiTheme="minorHAnsi" w:hAnsiTheme="minorHAnsi" w:cstheme="minorHAnsi"/>
+              </w:rPr>
+              <w:t xml:space="preserve">The tester will click </w:t>
+            </w:r>
+            <w:r>
+              <w:rPr>
+                <w:rFonts w:asciiTheme="minorHAnsi" w:hAnsiTheme="minorHAnsi" w:cstheme="minorHAnsi"/>
+              </w:rPr>
+              <w:t>on “</w:t>
+            </w:r>
+            <w:r>
+              <w:rPr>
+                <w:rFonts w:asciiTheme="minorHAnsi" w:hAnsiTheme="minorHAnsi" w:cstheme="minorHAnsi"/>
+              </w:rPr>
+              <w:t xml:space="preserve">Create a </w:t>
+            </w:r>
+            <w:r>
+              <w:rPr>
+                <w:rFonts w:asciiTheme="minorHAnsi" w:hAnsiTheme="minorHAnsi" w:cstheme="minorHAnsi"/>
+              </w:rPr>
+              <w:t xml:space="preserve">blank </w:t>
+            </w:r>
+            <w:r>
+              <w:rPr>
+                <w:rFonts w:asciiTheme="minorHAnsi" w:hAnsiTheme="minorHAnsi" w:cstheme="minorHAnsi"/>
+              </w:rPr>
+              <w:t>report”.</w:t>
+            </w:r>
+          </w:p>
+          <w:p>
+            <w:pPr>
+              <w:pStyle w:val="NormalWeb"/>
+              <w:rPr>
+                <w:rFonts w:asciiTheme="minorHAnsi" w:hAnsiTheme="minorHAnsi" w:cstheme="minorHAnsi"/>
+              </w:rPr>
+            </w:pPr>
+            <w:r>
+              <w:rPr>
+                <w:rFonts w:asciiTheme="minorHAnsi" w:hAnsiTheme="minorHAnsi" w:cstheme="minorHAnsi"/>
+              </w:rPr>
+              <w:t xml:space="preserve">2.The tester will check whether </w:t>
+            </w:r>
+            <w:r>
+              <w:rPr>
+                <w:rFonts w:asciiTheme="minorHAnsi" w:hAnsiTheme="minorHAnsi" w:cstheme="minorHAnsi"/>
+              </w:rPr>
+              <w:t xml:space="preserve">a window </w:t>
+            </w:r>
+            <w:r>
+              <w:rPr>
+                <w:rFonts w:asciiTheme="minorHAnsi" w:hAnsiTheme="minorHAnsi" w:cstheme="minorHAnsi"/>
+              </w:rPr>
+              <w:t>opens, prompting</w:t>
+            </w:r>
+            <w:r>
+              <w:rPr>
+                <w:rFonts w:asciiTheme="minorHAnsi" w:hAnsiTheme="minorHAnsi" w:cstheme="minorHAnsi"/>
+              </w:rPr>
+              <w:t xml:space="preserve"> the tester to choose the </w:t>
+            </w:r>
+            <w:r>
+              <w:rPr>
+                <w:rFonts w:asciiTheme="minorHAnsi" w:hAnsiTheme="minorHAnsi" w:cstheme="minorHAnsi"/>
+              </w:rPr>
+              <w:t>options: “Used blanks”, “turnover “and “monthly turnover”.</w:t>
+            </w:r>
+          </w:p>
+          <w:p>
+            <w:pPr>
+              <w:pStyle w:val="NormalWeb"/>
+              <w:rPr>
+                <w:rFonts w:asciiTheme="minorHAnsi" w:hAnsiTheme="minorHAnsi" w:cstheme="minorHAnsi"/>
+              </w:rPr>
+            </w:pPr>
+            <w:r>
+              <w:rPr>
+                <w:rFonts w:asciiTheme="minorHAnsi" w:hAnsiTheme="minorHAnsi" w:cstheme="minorHAnsi"/>
+              </w:rPr>
+              <w:t>3.The tester will select one of these options.</w:t>
+            </w:r>
+          </w:p>
+          <w:p>
+            <w:pPr>
+              <w:pStyle w:val="NormalWeb"/>
+              <w:rPr>
+                <w:rFonts w:asciiTheme="minorHAnsi" w:hAnsiTheme="minorHAnsi" w:cstheme="minorHAnsi"/>
+              </w:rPr>
+            </w:pPr>
+            <w:r>
+              <w:rPr>
+                <w:rFonts w:asciiTheme="minorHAnsi" w:hAnsiTheme="minorHAnsi" w:cstheme="minorHAnsi"/>
+              </w:rPr>
+              <w:t xml:space="preserve">4.The tester will check whether </w:t>
+            </w:r>
+            <w:r>
+              <w:rPr>
+                <w:rFonts w:asciiTheme="minorHAnsi" w:hAnsiTheme="minorHAnsi" w:cstheme="minorHAnsi"/>
+              </w:rPr>
+              <w:t>the system displays the data on the screen.</w:t>
+            </w:r>
+          </w:p>
+          <w:p>
+            <w:pPr>
+              <w:pStyle w:val="NormalWeb"/>
+              <w:rPr>
+                <w:rFonts w:asciiTheme="minorHAnsi" w:hAnsiTheme="minorHAnsi" w:cstheme="minorHAnsi"/>
+              </w:rPr>
+            </w:pPr>
+          </w:p>
+        </w:tc>
+      </w:tr>
+      <w:tr>
+        <w:tc>
+          <w:tcPr>
+            <w:tcW w:w="9016" w:type="dxa"/>
+          </w:tcPr>
+          <w:p>
+            <w:pPr>
+              <w:pStyle w:val="NormalWeb"/>
+              <w:rPr>
+                <w:rFonts w:asciiTheme="minorHAnsi" w:hAnsiTheme="minorHAnsi" w:cstheme="minorHAnsi"/>
+                <w:sz w:val="32"/>
+                <w:szCs w:val="32"/>
+              </w:rPr>
+            </w:pPr>
+            <w:r>
+              <w:rPr>
+                <w:rFonts w:asciiTheme="minorHAnsi" w:hAnsiTheme="minorHAnsi" w:cstheme="minorHAnsi"/>
+              </w:rPr>
+              <w:t>Test record:</w:t>
+            </w:r>
+          </w:p>
+        </w:tc>
+      </w:tr>
+      <w:tr>
+        <w:tc>
+          <w:tcPr>
+            <w:tcW w:w="9016" w:type="dxa"/>
+          </w:tcPr>
+          <w:p>
+            <w:pPr>
+              <w:pStyle w:val="NormalWeb"/>
+              <w:rPr>
+                <w:rFonts w:asciiTheme="minorHAnsi" w:hAnsiTheme="minorHAnsi" w:cstheme="minorHAnsi"/>
+                <w:sz w:val="32"/>
+                <w:szCs w:val="32"/>
+              </w:rPr>
+            </w:pPr>
+            <w:r>
+              <w:rPr>
+                <w:rFonts w:asciiTheme="minorHAnsi" w:hAnsiTheme="minorHAnsi" w:cstheme="minorHAnsi"/>
+              </w:rPr>
+              <w:t>Date:</w:t>
+            </w:r>
+          </w:p>
+        </w:tc>
+      </w:tr>
+      <w:tr>
+        <w:tc>
+          <w:tcPr>
+            <w:tcW w:w="9016" w:type="dxa"/>
+          </w:tcPr>
+          <w:p>
+            <w:pPr>
+              <w:pStyle w:val="NormalWeb"/>
+              <w:rPr>
+                <w:rFonts w:asciiTheme="minorHAnsi" w:hAnsiTheme="minorHAnsi" w:cstheme="minorHAnsi"/>
+                <w:sz w:val="32"/>
+                <w:szCs w:val="32"/>
+              </w:rPr>
+            </w:pPr>
+            <w:r>
+              <w:rPr>
+                <w:rFonts w:asciiTheme="minorHAnsi" w:hAnsiTheme="minorHAnsi" w:cstheme="minorHAnsi"/>
+              </w:rPr>
+              <w:t>Tester:</w:t>
+            </w:r>
+          </w:p>
+        </w:tc>
+      </w:tr>
+      <w:tr>
+        <w:tc>
+          <w:tcPr>
+            <w:tcW w:w="9016" w:type="dxa"/>
+          </w:tcPr>
+          <w:p>
+            <w:pPr>
+              <w:pStyle w:val="NormalWeb"/>
+              <w:rPr>
+                <w:rFonts w:asciiTheme="minorHAnsi" w:hAnsiTheme="minorHAnsi" w:cstheme="minorHAnsi"/>
+                <w:sz w:val="32"/>
+                <w:szCs w:val="32"/>
+              </w:rPr>
+            </w:pPr>
+            <w:r>
+              <w:rPr>
+                <w:rFonts w:asciiTheme="minorHAnsi" w:hAnsiTheme="minorHAnsi" w:cstheme="minorHAnsi"/>
+              </w:rPr>
+              <w:t>Result:</w:t>
+            </w:r>
+          </w:p>
+        </w:tc>
+      </w:tr>
+      <w:tr>
+        <w:tc>
+          <w:tcPr>
+            <w:tcW w:w="9016" w:type="dxa"/>
+          </w:tcPr>
+          <w:p>
+            <w:pPr>
+              <w:pStyle w:val="NormalWeb"/>
+              <w:rPr>
+                <w:rFonts w:asciiTheme="minorHAnsi" w:hAnsiTheme="minorHAnsi" w:cstheme="minorHAnsi"/>
+                <w:sz w:val="32"/>
+                <w:szCs w:val="32"/>
+              </w:rPr>
+            </w:pPr>
+            <w:r>
+              <w:rPr>
+                <w:rFonts w:asciiTheme="minorHAnsi" w:hAnsiTheme="minorHAnsi" w:cstheme="minorHAnsi"/>
+              </w:rPr>
+              <w:t>Date:</w:t>
+            </w:r>
+          </w:p>
+        </w:tc>
+      </w:tr>
+      <w:tr>
+        <w:tc>
+          <w:tcPr>
+            <w:tcW w:w="9016" w:type="dxa"/>
+          </w:tcPr>
+          <w:p>
+            <w:pPr>
+              <w:pStyle w:val="NormalWeb"/>
+              <w:rPr>
+                <w:rFonts w:asciiTheme="minorHAnsi" w:hAnsiTheme="minorHAnsi" w:cstheme="minorHAnsi"/>
+              </w:rPr>
+            </w:pPr>
+            <w:r>
+              <w:rPr>
+                <w:rFonts w:asciiTheme="minorHAnsi" w:hAnsiTheme="minorHAnsi" w:cstheme="minorHAnsi"/>
+              </w:rPr>
+              <w:t>Tester:</w:t>
+            </w:r>
+          </w:p>
+        </w:tc>
+      </w:tr>
+      <w:tr>
+        <w:tc>
+          <w:tcPr>
+            <w:tcW w:w="9016" w:type="dxa"/>
+          </w:tcPr>
+          <w:p>
+            <w:pPr>
+              <w:pStyle w:val="NormalWeb"/>
+              <w:rPr>
+                <w:rFonts w:asciiTheme="minorHAnsi" w:hAnsiTheme="minorHAnsi" w:cstheme="minorHAnsi"/>
+              </w:rPr>
+            </w:pPr>
+            <w:r>
+              <w:rPr>
+                <w:rFonts w:asciiTheme="minorHAnsi" w:hAnsiTheme="minorHAnsi" w:cstheme="minorHAnsi"/>
+              </w:rPr>
+              <w:t>Result:</w:t>
+            </w:r>
+          </w:p>
+        </w:tc>
+      </w:tr>
+    </w:tbl>
+    <w:p>
+      <w:pPr>
+        <w:pStyle w:val="NormalWeb"/>
+      </w:pPr>
+    </w:p>
+    <w:tbl>
+      <w:tblPr>
+        <w:tblStyle w:val="TableGrid"/>
+        <w:tblW w:w="9447" w:type="dxa"/>
+        <w:tblInd w:w="-431" w:type="dxa"/>
+        <w:tblLook w:val="04A0" w:firstRow="1" w:lastRow="0" w:firstColumn="1" w:lastColumn="0" w:noHBand="0" w:noVBand="1"/>
+      </w:tblPr>
+      <w:tblGrid>
+        <w:gridCol w:w="9447"/>
+      </w:tblGrid>
+      <w:tr>
+        <w:tc>
+          <w:tcPr>
+            <w:tcW w:w="9447" w:type="dxa"/>
+          </w:tcPr>
+          <w:p>
+            <w:pPr>
+              <w:pStyle w:val="NormalWeb"/>
+              <w:rPr>
+                <w:rFonts w:asciiTheme="minorHAnsi" w:hAnsiTheme="minorHAnsi" w:cstheme="minorHAnsi"/>
+              </w:rPr>
+            </w:pPr>
+            <w:r>
+              <w:rPr>
+                <w:rFonts w:asciiTheme="minorHAnsi" w:hAnsiTheme="minorHAnsi" w:cstheme="minorHAnsi"/>
+              </w:rPr>
+              <w:t>Use case ID:TM0</w:t>
+            </w:r>
+            <w:r>
+              <w:rPr>
+                <w:rFonts w:asciiTheme="minorHAnsi" w:hAnsiTheme="minorHAnsi" w:cstheme="minorHAnsi"/>
+              </w:rPr>
+              <w:t>2.1</w:t>
+            </w:r>
+          </w:p>
+        </w:tc>
+      </w:tr>
+      <w:tr>
+        <w:tc>
+          <w:tcPr>
+            <w:tcW w:w="9447" w:type="dxa"/>
+          </w:tcPr>
+          <w:p>
+            <w:pPr>
+              <w:pStyle w:val="NormalWeb"/>
+              <w:rPr>
+                <w:rFonts w:asciiTheme="minorHAnsi" w:hAnsiTheme="minorHAnsi" w:cstheme="minorHAnsi"/>
+              </w:rPr>
+            </w:pPr>
+            <w:r>
+              <w:rPr>
+                <w:rFonts w:asciiTheme="minorHAnsi" w:hAnsiTheme="minorHAnsi" w:cstheme="minorHAnsi"/>
+              </w:rPr>
+              <w:t>Use case name:</w:t>
+            </w:r>
+            <w:r>
+              <w:rPr>
+                <w:rFonts w:asciiTheme="minorHAnsi" w:hAnsiTheme="minorHAnsi" w:cstheme="minorHAnsi"/>
+              </w:rPr>
+              <w:t>noBlankUsed</w:t>
+            </w:r>
+          </w:p>
+        </w:tc>
+      </w:tr>
+      <w:tr>
+        <w:tc>
+          <w:tcPr>
+            <w:tcW w:w="9447" w:type="dxa"/>
+          </w:tcPr>
+          <w:p>
+            <w:pPr>
+              <w:pStyle w:val="NormalWeb"/>
+              <w:rPr>
+                <w:rFonts w:asciiTheme="minorHAnsi" w:hAnsiTheme="minorHAnsi" w:cstheme="minorHAnsi"/>
+              </w:rPr>
+            </w:pPr>
+            <w:r>
+              <w:rPr>
+                <w:rFonts w:asciiTheme="minorHAnsi" w:hAnsiTheme="minorHAnsi" w:cstheme="minorHAnsi"/>
+              </w:rPr>
+              <w:t>Test number:</w:t>
+            </w:r>
+            <w:r>
+              <w:rPr>
+                <w:rFonts w:asciiTheme="minorHAnsi" w:hAnsiTheme="minorHAnsi" w:cstheme="minorHAnsi"/>
+              </w:rPr>
+              <w:t>2.1</w:t>
+            </w:r>
+          </w:p>
+        </w:tc>
+      </w:tr>
+      <w:tr>
+        <w:tc>
+          <w:tcPr>
+            <w:tcW w:w="9447" w:type="dxa"/>
+          </w:tcPr>
+          <w:p>
+            <w:pPr>
+              <w:pStyle w:val="NormalWeb"/>
+              <w:rPr>
+                <w:rFonts w:asciiTheme="minorHAnsi" w:hAnsiTheme="minorHAnsi" w:cstheme="minorHAnsi"/>
+              </w:rPr>
+            </w:pPr>
+            <w:r>
+              <w:rPr>
+                <w:rFonts w:asciiTheme="minorHAnsi" w:hAnsiTheme="minorHAnsi" w:cstheme="minorHAnsi"/>
+              </w:rPr>
+              <w:t>Objective: Test the alternative flow where there have been no used blanks.</w:t>
+            </w:r>
+          </w:p>
+        </w:tc>
+      </w:tr>
+      <w:tr>
+        <w:tc>
+          <w:tcPr>
+            <w:tcW w:w="9447" w:type="dxa"/>
+          </w:tcPr>
+          <w:p>
+            <w:pPr>
+              <w:pStyle w:val="NormalWeb"/>
+              <w:rPr>
+                <w:rFonts w:asciiTheme="minorHAnsi" w:hAnsiTheme="minorHAnsi" w:cstheme="minorHAnsi"/>
+              </w:rPr>
+            </w:pPr>
+            <w:r>
+              <w:rPr>
+                <w:rFonts w:asciiTheme="minorHAnsi" w:hAnsiTheme="minorHAnsi" w:cstheme="minorHAnsi"/>
+              </w:rPr>
+              <w:t>Set up:</w:t>
+            </w:r>
+            <w:r>
+              <w:rPr>
+                <w:rFonts w:asciiTheme="minorHAnsi" w:hAnsiTheme="minorHAnsi" w:cstheme="minorHAnsi"/>
+              </w:rPr>
+              <w:t xml:space="preserve"> The tester will log on and click on the “create a blank report”.</w:t>
+            </w:r>
+          </w:p>
+        </w:tc>
+      </w:tr>
+      <w:tr>
+        <w:tc>
+          <w:tcPr>
+            <w:tcW w:w="9447" w:type="dxa"/>
+          </w:tcPr>
+          <w:p>
+            <w:pPr>
+              <w:pStyle w:val="NormalWeb"/>
+              <w:rPr>
+                <w:rFonts w:asciiTheme="minorHAnsi" w:hAnsiTheme="minorHAnsi" w:cstheme="minorHAnsi"/>
+              </w:rPr>
+            </w:pPr>
+            <w:r>
+              <w:rPr>
+                <w:rFonts w:asciiTheme="minorHAnsi" w:hAnsiTheme="minorHAnsi" w:cstheme="minorHAnsi"/>
+              </w:rPr>
+              <w:t>Expected results:</w:t>
+            </w:r>
+          </w:p>
+          <w:p>
+            <w:pPr>
+              <w:pStyle w:val="NormalWeb"/>
+              <w:rPr>
+                <w:rFonts w:asciiTheme="minorHAnsi" w:hAnsiTheme="minorHAnsi" w:cstheme="minorHAnsi"/>
+              </w:rPr>
+            </w:pPr>
+            <w:r>
+              <w:rPr>
+                <w:rFonts w:asciiTheme="minorHAnsi" w:hAnsiTheme="minorHAnsi" w:cstheme="minorHAnsi"/>
+              </w:rPr>
+              <w:lastRenderedPageBreak/>
+              <w:t xml:space="preserve">1.Message stating that there are </w:t>
+            </w:r>
+            <w:r>
+              <w:rPr>
+                <w:rFonts w:asciiTheme="minorHAnsi" w:hAnsiTheme="minorHAnsi" w:cstheme="minorHAnsi"/>
+              </w:rPr>
+              <w:t>“No blanks used”</w:t>
+            </w:r>
+            <w:r>
+              <w:rPr>
+                <w:rFonts w:asciiTheme="minorHAnsi" w:hAnsiTheme="minorHAnsi" w:cstheme="minorHAnsi"/>
+              </w:rPr>
+              <w:t>.</w:t>
+            </w:r>
+          </w:p>
+          <w:p>
+            <w:pPr>
+              <w:pStyle w:val="NormalWeb"/>
+              <w:rPr>
+                <w:rFonts w:asciiTheme="minorHAnsi" w:hAnsiTheme="minorHAnsi" w:cstheme="minorHAnsi"/>
+              </w:rPr>
+            </w:pPr>
+            <w:r>
+              <w:rPr>
+                <w:rFonts w:asciiTheme="minorHAnsi" w:hAnsiTheme="minorHAnsi" w:cstheme="minorHAnsi"/>
+              </w:rPr>
+              <w:t>2.The system returns to the main dashboard</w:t>
+            </w:r>
+          </w:p>
+        </w:tc>
+      </w:tr>
+      <w:tr>
+        <w:tc>
+          <w:tcPr>
+            <w:tcW w:w="9447" w:type="dxa"/>
+          </w:tcPr>
+          <w:p>
+            <w:pPr>
+              <w:pStyle w:val="NormalWeb"/>
+              <w:rPr>
+                <w:rFonts w:asciiTheme="minorHAnsi" w:hAnsiTheme="minorHAnsi" w:cstheme="minorHAnsi"/>
+              </w:rPr>
+            </w:pPr>
+            <w:r>
+              <w:rPr>
+                <w:rFonts w:asciiTheme="minorHAnsi" w:hAnsiTheme="minorHAnsi" w:cstheme="minorHAnsi"/>
+              </w:rPr>
+              <w:lastRenderedPageBreak/>
+              <w:t>Test:</w:t>
+            </w:r>
+          </w:p>
+          <w:p>
+            <w:pPr>
+              <w:pStyle w:val="NormalWeb"/>
+              <w:rPr>
+                <w:rFonts w:asciiTheme="minorHAnsi" w:hAnsiTheme="minorHAnsi" w:cstheme="minorHAnsi"/>
+              </w:rPr>
+            </w:pPr>
+            <w:r>
+              <w:rPr>
+                <w:rFonts w:asciiTheme="minorHAnsi" w:hAnsiTheme="minorHAnsi" w:cstheme="minorHAnsi"/>
+              </w:rPr>
+              <w:t>1.</w:t>
+            </w:r>
+            <w:r>
+              <w:rPr>
+                <w:rFonts w:asciiTheme="minorHAnsi" w:hAnsiTheme="minorHAnsi" w:cstheme="minorHAnsi"/>
+              </w:rPr>
+              <w:t>The tester clicks on create reports</w:t>
+            </w:r>
+          </w:p>
+          <w:p>
+            <w:pPr>
+              <w:pStyle w:val="NormalWeb"/>
+              <w:rPr>
+                <w:rFonts w:asciiTheme="minorHAnsi" w:hAnsiTheme="minorHAnsi" w:cstheme="minorHAnsi"/>
+              </w:rPr>
+            </w:pPr>
+            <w:r>
+              <w:rPr>
+                <w:rFonts w:asciiTheme="minorHAnsi" w:hAnsiTheme="minorHAnsi" w:cstheme="minorHAnsi"/>
+              </w:rPr>
+              <w:t xml:space="preserve">2.The tester </w:t>
+            </w:r>
+            <w:r>
+              <w:rPr>
+                <w:rFonts w:asciiTheme="minorHAnsi" w:hAnsiTheme="minorHAnsi" w:cstheme="minorHAnsi"/>
+              </w:rPr>
+              <w:t>will check to see if the system states that a report on the number of blanks cannot be produced as there are no blanks being used.</w:t>
+            </w:r>
+          </w:p>
+        </w:tc>
+      </w:tr>
+      <w:tr>
+        <w:tc>
+          <w:tcPr>
+            <w:tcW w:w="9447" w:type="dxa"/>
+          </w:tcPr>
+          <w:p>
+            <w:pPr>
+              <w:pStyle w:val="NormalWeb"/>
+              <w:rPr>
+                <w:rFonts w:asciiTheme="minorHAnsi" w:hAnsiTheme="minorHAnsi" w:cstheme="minorHAnsi"/>
+              </w:rPr>
+            </w:pPr>
+            <w:r>
+              <w:rPr>
+                <w:rFonts w:asciiTheme="minorHAnsi" w:hAnsiTheme="minorHAnsi" w:cstheme="minorHAnsi"/>
+              </w:rPr>
+              <w:t>Test record:</w:t>
+            </w:r>
+          </w:p>
+        </w:tc>
+      </w:tr>
+      <w:tr>
+        <w:tc>
+          <w:tcPr>
+            <w:tcW w:w="9447" w:type="dxa"/>
+          </w:tcPr>
+          <w:p>
+            <w:pPr>
+              <w:pStyle w:val="NormalWeb"/>
+              <w:rPr>
+                <w:rFonts w:asciiTheme="minorHAnsi" w:hAnsiTheme="minorHAnsi" w:cstheme="minorHAnsi"/>
+              </w:rPr>
+            </w:pPr>
+            <w:r>
+              <w:rPr>
+                <w:rFonts w:asciiTheme="minorHAnsi" w:hAnsiTheme="minorHAnsi" w:cstheme="minorHAnsi"/>
+              </w:rPr>
+              <w:t>Date:</w:t>
+            </w:r>
+          </w:p>
+        </w:tc>
+      </w:tr>
+      <w:tr>
+        <w:tc>
+          <w:tcPr>
+            <w:tcW w:w="9447" w:type="dxa"/>
+          </w:tcPr>
+          <w:p>
+            <w:pPr>
+              <w:pStyle w:val="NormalWeb"/>
+              <w:rPr>
+                <w:rFonts w:asciiTheme="minorHAnsi" w:hAnsiTheme="minorHAnsi" w:cstheme="minorHAnsi"/>
+              </w:rPr>
+            </w:pPr>
+            <w:r>
+              <w:rPr>
+                <w:rFonts w:asciiTheme="minorHAnsi" w:hAnsiTheme="minorHAnsi" w:cstheme="minorHAnsi"/>
+              </w:rPr>
+              <w:t>Tester:</w:t>
+            </w:r>
+          </w:p>
+        </w:tc>
+      </w:tr>
+      <w:tr>
+        <w:tc>
+          <w:tcPr>
+            <w:tcW w:w="9447" w:type="dxa"/>
+          </w:tcPr>
+          <w:p>
+            <w:pPr>
+              <w:pStyle w:val="NormalWeb"/>
+              <w:rPr>
+                <w:rFonts w:asciiTheme="minorHAnsi" w:hAnsiTheme="minorHAnsi" w:cstheme="minorHAnsi"/>
+              </w:rPr>
+            </w:pPr>
+            <w:r>
+              <w:rPr>
+                <w:rFonts w:asciiTheme="minorHAnsi" w:hAnsiTheme="minorHAnsi" w:cstheme="minorHAnsi"/>
+              </w:rPr>
+              <w:t>Result:</w:t>
+            </w:r>
+          </w:p>
+        </w:tc>
+      </w:tr>
+      <w:tr>
+        <w:tc>
+          <w:tcPr>
+            <w:tcW w:w="9447" w:type="dxa"/>
+          </w:tcPr>
+          <w:p>
+            <w:pPr>
+              <w:pStyle w:val="NormalWeb"/>
+              <w:rPr>
+                <w:rFonts w:asciiTheme="minorHAnsi" w:hAnsiTheme="minorHAnsi" w:cstheme="minorHAnsi"/>
+              </w:rPr>
+            </w:pPr>
+            <w:r>
+              <w:rPr>
+                <w:rFonts w:asciiTheme="minorHAnsi" w:hAnsiTheme="minorHAnsi" w:cstheme="minorHAnsi"/>
+              </w:rPr>
+              <w:t>Date:</w:t>
+            </w:r>
+          </w:p>
+        </w:tc>
+      </w:tr>
+      <w:tr>
+        <w:tc>
+          <w:tcPr>
+            <w:tcW w:w="9447" w:type="dxa"/>
+          </w:tcPr>
+          <w:p>
+            <w:pPr>
+              <w:pStyle w:val="NormalWeb"/>
+              <w:rPr>
+                <w:rFonts w:asciiTheme="minorHAnsi" w:hAnsiTheme="minorHAnsi" w:cstheme="minorHAnsi"/>
+              </w:rPr>
+            </w:pPr>
+            <w:r>
+              <w:rPr>
+                <w:rFonts w:asciiTheme="minorHAnsi" w:hAnsiTheme="minorHAnsi" w:cstheme="minorHAnsi"/>
+              </w:rPr>
+              <w:t>Tester:</w:t>
+            </w:r>
+          </w:p>
+        </w:tc>
+      </w:tr>
+      <w:tr>
+        <w:tc>
+          <w:tcPr>
+            <w:tcW w:w="9447" w:type="dxa"/>
+          </w:tcPr>
+          <w:p>
+            <w:pPr>
+              <w:pStyle w:val="NormalWeb"/>
+              <w:rPr>
+                <w:rFonts w:asciiTheme="minorHAnsi" w:hAnsiTheme="minorHAnsi" w:cstheme="minorHAnsi"/>
+              </w:rPr>
+            </w:pPr>
+            <w:r>
+              <w:rPr>
+                <w:rFonts w:asciiTheme="minorHAnsi" w:hAnsiTheme="minorHAnsi" w:cstheme="minorHAnsi"/>
+              </w:rPr>
+              <w:t>Result:</w:t>
+            </w:r>
+          </w:p>
+        </w:tc>
+      </w:tr>
+    </w:tbl>
+    <w:p>
+      <w:pPr>
+        <w:pStyle w:val="NormalWeb"/>
+        <w:rPr>
+          <w:rFonts w:asciiTheme="minorHAnsi" w:hAnsiTheme="minorHAnsi" w:cstheme="minorHAnsi"/>
+        </w:rPr>
+      </w:pPr>
+    </w:p>
+    <w:p>
+      <w:pPr>
+        <w:pStyle w:val="NormalWeb"/>
+        <w:rPr>
+          <w:rFonts w:asciiTheme="minorHAnsi" w:hAnsiTheme="minorHAnsi" w:cstheme="minorHAnsi"/>
+        </w:rPr>
+      </w:pPr>
+    </w:p>
+    <w:p>
+      <w:pPr>
+        <w:pStyle w:val="NormalWeb"/>
+        <w:rPr>
+          <w:rFonts w:asciiTheme="minorHAnsi" w:hAnsiTheme="minorHAnsi" w:cstheme="minorHAnsi"/>
+        </w:rPr>
+      </w:pPr>
+    </w:p>
+    <w:p>
+      <w:pPr>
+        <w:pStyle w:val="NormalWeb"/>
+        <w:rPr>
+          <w:rFonts w:asciiTheme="minorHAnsi" w:hAnsiTheme="minorHAnsi" w:cstheme="minorHAnsi"/>
+        </w:rPr>
+      </w:pPr>
+    </w:p>
+    <w:p>
+      <w:pPr>
+        <w:pStyle w:val="NormalWeb"/>
+        <w:rPr>
+          <w:rFonts w:asciiTheme="minorHAnsi" w:hAnsiTheme="minorHAnsi" w:cstheme="minorHAnsi"/>
+        </w:rPr>
+      </w:pPr>
+    </w:p>
+    <w:p>
+      <w:pPr>
+        <w:pStyle w:val="NormalWeb"/>
+        <w:rPr>
+          <w:rFonts w:asciiTheme="minorHAnsi" w:hAnsiTheme="minorHAnsi" w:cstheme="minorHAnsi"/>
+        </w:rPr>
+      </w:pPr>
+    </w:p>
+    <w:p>
+      <w:pPr>
+        <w:pStyle w:val="NormalWeb"/>
+        <w:rPr>
+          <w:rFonts w:asciiTheme="minorHAnsi" w:hAnsiTheme="minorHAnsi" w:cstheme="minorHAnsi"/>
+        </w:rPr>
+      </w:pPr>
+    </w:p>
+    <w:tbl>
+      <w:tblPr>
+        <w:tblStyle w:val="TableGrid"/>
+        <w:tblW w:w="9016" w:type="dxa"/>
+        <w:tblLook w:val="04A0" w:firstRow="1" w:lastRow="0" w:firstColumn="1" w:lastColumn="0" w:noHBand="0" w:noVBand="1"/>
+      </w:tblPr>
+      <w:tblGrid>
+        <w:gridCol w:w="9016"/>
+      </w:tblGrid>
+      <w:tr>
+        <w:tc>
+          <w:tcPr>
+            <w:tcW w:w="9016" w:type="dxa"/>
+          </w:tcPr>
+          <w:p>
+            <w:pPr>
+              <w:pStyle w:val="NormalWeb"/>
+              <w:rPr>
+                <w:rFonts w:asciiTheme="minorHAnsi" w:hAnsiTheme="minorHAnsi" w:cstheme="minorHAnsi"/>
+              </w:rPr>
+            </w:pPr>
+            <w:r>
+              <w:rPr>
+                <w:rFonts w:asciiTheme="minorHAnsi" w:hAnsiTheme="minorHAnsi" w:cstheme="minorHAnsi"/>
+              </w:rPr>
+              <w:t>Use case ID:TM03</w:t>
+            </w:r>
+          </w:p>
+        </w:tc>
+      </w:tr>
+      <w:tr>
+        <w:tc>
+          <w:tcPr>
+            <w:tcW w:w="9016" w:type="dxa"/>
+          </w:tcPr>
+          <w:p>
+            <w:pPr>
+              <w:pStyle w:val="NormalWeb"/>
+              <w:rPr>
+                <w:rFonts w:asciiTheme="minorHAnsi" w:hAnsiTheme="minorHAnsi" w:cstheme="minorHAnsi"/>
+              </w:rPr>
+            </w:pPr>
+            <w:r>
+              <w:rPr>
+                <w:rFonts w:asciiTheme="minorHAnsi" w:hAnsiTheme="minorHAnsi" w:cstheme="minorHAnsi"/>
+              </w:rPr>
+              <w:t>Use case name: createSalesReport</w:t>
+            </w:r>
+          </w:p>
+        </w:tc>
+      </w:tr>
+      <w:tr>
+        <w:tc>
+          <w:tcPr>
+            <w:tcW w:w="9016" w:type="dxa"/>
+          </w:tcPr>
+          <w:p>
+            <w:pPr>
+              <w:pStyle w:val="NormalWeb"/>
+              <w:rPr>
+                <w:rFonts w:asciiTheme="minorHAnsi" w:hAnsiTheme="minorHAnsi" w:cstheme="minorHAnsi"/>
+              </w:rPr>
+            </w:pPr>
+            <w:r>
+              <w:rPr>
+                <w:rFonts w:asciiTheme="minorHAnsi" w:hAnsiTheme="minorHAnsi" w:cstheme="minorHAnsi"/>
+              </w:rPr>
+              <w:t>Test number:3</w:t>
+            </w:r>
+          </w:p>
+        </w:tc>
+      </w:tr>
+      <w:tr>
+        <w:tc>
+          <w:tcPr>
+            <w:tcW w:w="9016" w:type="dxa"/>
+          </w:tcPr>
+          <w:p>
+            <w:pPr>
+              <w:pStyle w:val="NormalWeb"/>
+              <w:rPr>
+                <w:rFonts w:asciiTheme="minorHAnsi" w:hAnsiTheme="minorHAnsi" w:cstheme="minorHAnsi"/>
+              </w:rPr>
+            </w:pPr>
+            <w:r>
+              <w:rPr>
+                <w:rFonts w:asciiTheme="minorHAnsi" w:hAnsiTheme="minorHAnsi" w:cstheme="minorHAnsi"/>
+              </w:rPr>
+              <w:t>Objective: Test the main flow</w:t>
+            </w:r>
+          </w:p>
+        </w:tc>
+      </w:tr>
+      <w:tr>
+        <w:tc>
+          <w:tcPr>
+            <w:tcW w:w="9016" w:type="dxa"/>
+          </w:tcPr>
+          <w:p>
+            <w:pPr>
+              <w:pStyle w:val="NormalWeb"/>
+              <w:rPr>
+                <w:rFonts w:asciiTheme="minorHAnsi" w:hAnsiTheme="minorHAnsi" w:cstheme="minorHAnsi"/>
+              </w:rPr>
+            </w:pPr>
+            <w:r>
+              <w:rPr>
+                <w:rFonts w:asciiTheme="minorHAnsi" w:hAnsiTheme="minorHAnsi" w:cstheme="minorHAnsi"/>
+              </w:rPr>
+              <w:t>Set up: The tester logs in to the system and clicks on createSalesReport</w:t>
+            </w:r>
+          </w:p>
+        </w:tc>
+      </w:tr>
+      <w:tr>
+        <w:tc>
+          <w:tcPr>
+            <w:tcW w:w="9016" w:type="dxa"/>
+          </w:tcPr>
+          <w:p>
+            <w:pPr>
+              <w:pStyle w:val="NormalWeb"/>
+              <w:rPr>
+                <w:rFonts w:asciiTheme="minorHAnsi" w:hAnsiTheme="minorHAnsi" w:cstheme="minorHAnsi"/>
+              </w:rPr>
+            </w:pPr>
+            <w:r>
+              <w:rPr>
+                <w:rFonts w:asciiTheme="minorHAnsi" w:hAnsiTheme="minorHAnsi" w:cstheme="minorHAnsi"/>
+              </w:rPr>
+              <w:t>Expected results:</w:t>
+            </w:r>
+          </w:p>
+          <w:p>
+            <w:pPr>
+              <w:pStyle w:val="NormalWeb"/>
+              <w:rPr>
+                <w:rFonts w:asciiTheme="minorHAnsi" w:hAnsiTheme="minorHAnsi" w:cstheme="minorHAnsi"/>
+              </w:rPr>
+            </w:pPr>
+            <w:r>
+              <w:rPr>
+                <w:rFonts w:asciiTheme="minorHAnsi" w:hAnsiTheme="minorHAnsi" w:cstheme="minorHAnsi"/>
+              </w:rPr>
+              <w:t>1.The system displays the options: “create individual report” and” Create summary”.</w:t>
+            </w:r>
+          </w:p>
+          <w:p>
+            <w:pPr>
+              <w:pStyle w:val="NormalWeb"/>
+              <w:rPr>
+                <w:rFonts w:asciiTheme="minorHAnsi" w:hAnsiTheme="minorHAnsi" w:cstheme="minorHAnsi"/>
+              </w:rPr>
+            </w:pPr>
+            <w:r>
+              <w:rPr>
+                <w:rFonts w:asciiTheme="minorHAnsi" w:hAnsiTheme="minorHAnsi" w:cstheme="minorHAnsi"/>
+              </w:rPr>
+              <w:t>2.System displays:</w:t>
+            </w:r>
+          </w:p>
+          <w:p>
+            <w:pPr>
+              <w:pStyle w:val="NormalWeb"/>
+              <w:rPr>
+                <w:rFonts w:asciiTheme="minorHAnsi" w:hAnsiTheme="minorHAnsi" w:cstheme="minorHAnsi"/>
+              </w:rPr>
+            </w:pPr>
+            <w:r>
+              <w:rPr>
+                <w:rFonts w:asciiTheme="minorHAnsi" w:hAnsiTheme="minorHAnsi" w:cstheme="minorHAnsi"/>
+              </w:rPr>
+              <w:t>Create reports per advisor.</w:t>
+            </w:r>
+          </w:p>
+          <w:p>
+            <w:pPr>
+              <w:pStyle w:val="NormalWeb"/>
+              <w:rPr>
+                <w:rFonts w:asciiTheme="minorHAnsi" w:hAnsiTheme="minorHAnsi" w:cstheme="minorHAnsi"/>
+              </w:rPr>
+            </w:pPr>
+            <w:r>
+              <w:rPr>
+                <w:rFonts w:asciiTheme="minorHAnsi" w:hAnsiTheme="minorHAnsi" w:cstheme="minorHAnsi"/>
+              </w:rPr>
+              <w:t>Create reports per USD rate.</w:t>
+            </w:r>
+          </w:p>
+          <w:p>
+            <w:pPr>
+              <w:pStyle w:val="NormalWeb"/>
+              <w:rPr>
+                <w:rFonts w:asciiTheme="minorHAnsi" w:hAnsiTheme="minorHAnsi" w:cstheme="minorHAnsi"/>
+              </w:rPr>
+            </w:pPr>
+            <w:r>
+              <w:rPr>
+                <w:rFonts w:asciiTheme="minorHAnsi" w:hAnsiTheme="minorHAnsi" w:cstheme="minorHAnsi"/>
+              </w:rPr>
+              <w:lastRenderedPageBreak/>
+              <w:t>Display sub total.</w:t>
+            </w:r>
+          </w:p>
+          <w:p>
+            <w:pPr>
+              <w:pStyle w:val="NormalWeb"/>
+              <w:rPr>
+                <w:rFonts w:asciiTheme="minorHAnsi" w:hAnsiTheme="minorHAnsi" w:cstheme="minorHAnsi"/>
+              </w:rPr>
+            </w:pPr>
+            <w:r>
+              <w:rPr>
+                <w:rFonts w:asciiTheme="minorHAnsi" w:hAnsiTheme="minorHAnsi" w:cstheme="minorHAnsi"/>
+              </w:rPr>
+              <w:t>Display grand total.</w:t>
+            </w:r>
+          </w:p>
+          <w:p>
+            <w:pPr>
+              <w:pStyle w:val="NormalWeb"/>
+              <w:rPr>
+                <w:rFonts w:asciiTheme="minorHAnsi" w:hAnsiTheme="minorHAnsi" w:cstheme="minorHAnsi"/>
+              </w:rPr>
+            </w:pPr>
+          </w:p>
+        </w:tc>
+      </w:tr>
+      <w:tr>
+        <w:tc>
+          <w:tcPr>
+            <w:tcW w:w="9016" w:type="dxa"/>
+          </w:tcPr>
+          <w:p>
+            <w:pPr>
+              <w:pStyle w:val="NormalWeb"/>
+              <w:rPr>
+                <w:rFonts w:asciiTheme="minorHAnsi" w:hAnsiTheme="minorHAnsi" w:cstheme="minorHAnsi"/>
+              </w:rPr>
+            </w:pPr>
+            <w:r>
+              <w:rPr>
+                <w:rFonts w:asciiTheme="minorHAnsi" w:hAnsiTheme="minorHAnsi" w:cstheme="minorHAnsi"/>
+              </w:rPr>
+              <w:lastRenderedPageBreak/>
+              <w:t>Test:</w:t>
+            </w:r>
+          </w:p>
+          <w:p>
+            <w:pPr>
+              <w:pStyle w:val="NormalWeb"/>
+              <w:rPr>
+                <w:rFonts w:asciiTheme="minorHAnsi" w:hAnsiTheme="minorHAnsi" w:cstheme="minorHAnsi"/>
+              </w:rPr>
+            </w:pPr>
+            <w:r>
+              <w:rPr>
+                <w:rFonts w:asciiTheme="minorHAnsi" w:hAnsiTheme="minorHAnsi" w:cstheme="minorHAnsi"/>
+              </w:rPr>
+              <w:t>1.The tester clicks: “Create sales report”</w:t>
+            </w:r>
+          </w:p>
+          <w:p>
+            <w:pPr>
+              <w:pStyle w:val="NormalWeb"/>
+              <w:rPr>
+                <w:rFonts w:asciiTheme="minorHAnsi" w:hAnsiTheme="minorHAnsi" w:cstheme="minorHAnsi"/>
+              </w:rPr>
+            </w:pPr>
+            <w:r>
+              <w:rPr>
+                <w:rFonts w:asciiTheme="minorHAnsi" w:hAnsiTheme="minorHAnsi" w:cstheme="minorHAnsi"/>
+              </w:rPr>
+              <w:t>2.The tester clicks “Create summary”.</w:t>
+            </w:r>
+          </w:p>
+          <w:p>
+            <w:pPr>
+              <w:pStyle w:val="NormalWeb"/>
+              <w:rPr>
+                <w:rFonts w:asciiTheme="minorHAnsi" w:hAnsiTheme="minorHAnsi" w:cstheme="minorHAnsi"/>
+              </w:rPr>
+            </w:pPr>
+            <w:r>
+              <w:rPr>
+                <w:rFonts w:asciiTheme="minorHAnsi" w:hAnsiTheme="minorHAnsi" w:cstheme="minorHAnsi"/>
+              </w:rPr>
+              <w:t>3.The tester clicks “Create individual report:</w:t>
+            </w:r>
+          </w:p>
+        </w:tc>
+      </w:tr>
+      <w:tr>
+        <w:tc>
+          <w:tcPr>
+            <w:tcW w:w="9016" w:type="dxa"/>
+          </w:tcPr>
+          <w:p>
+            <w:pPr>
+              <w:pStyle w:val="NormalWeb"/>
+              <w:rPr>
+                <w:rFonts w:asciiTheme="minorHAnsi" w:hAnsiTheme="minorHAnsi" w:cstheme="minorHAnsi"/>
+              </w:rPr>
+            </w:pPr>
+            <w:r>
+              <w:rPr>
+                <w:rFonts w:asciiTheme="minorHAnsi" w:hAnsiTheme="minorHAnsi" w:cstheme="minorHAnsi"/>
+              </w:rPr>
+              <w:t>Test record:</w:t>
+            </w:r>
+          </w:p>
+        </w:tc>
+      </w:tr>
+      <w:tr>
+        <w:tc>
+          <w:tcPr>
+            <w:tcW w:w="9016" w:type="dxa"/>
+          </w:tcPr>
+          <w:p>
+            <w:pPr>
+              <w:pStyle w:val="NormalWeb"/>
+              <w:rPr>
+                <w:rFonts w:asciiTheme="minorHAnsi" w:hAnsiTheme="minorHAnsi" w:cstheme="minorHAnsi"/>
+              </w:rPr>
+            </w:pPr>
+            <w:r>
+              <w:rPr>
+                <w:rFonts w:asciiTheme="minorHAnsi" w:hAnsiTheme="minorHAnsi" w:cstheme="minorHAnsi"/>
+              </w:rPr>
+              <w:t>Date:</w:t>
+            </w:r>
+          </w:p>
+        </w:tc>
+      </w:tr>
+      <w:tr>
+        <w:tc>
+          <w:tcPr>
+            <w:tcW w:w="9016" w:type="dxa"/>
+          </w:tcPr>
+          <w:p>
+            <w:pPr>
+              <w:pStyle w:val="NormalWeb"/>
+              <w:rPr>
+                <w:rFonts w:asciiTheme="minorHAnsi" w:hAnsiTheme="minorHAnsi" w:cstheme="minorHAnsi"/>
+              </w:rPr>
+            </w:pPr>
+            <w:r>
+              <w:rPr>
+                <w:rFonts w:asciiTheme="minorHAnsi" w:hAnsiTheme="minorHAnsi" w:cstheme="minorHAnsi"/>
+              </w:rPr>
+              <w:t>Tester:</w:t>
+            </w:r>
+          </w:p>
+        </w:tc>
+      </w:tr>
+      <w:tr>
+        <w:tc>
+          <w:tcPr>
+            <w:tcW w:w="9016" w:type="dxa"/>
+          </w:tcPr>
+          <w:p>
+            <w:pPr>
+              <w:pStyle w:val="NormalWeb"/>
+              <w:rPr>
+                <w:rFonts w:asciiTheme="minorHAnsi" w:hAnsiTheme="minorHAnsi" w:cstheme="minorHAnsi"/>
+              </w:rPr>
+            </w:pPr>
+            <w:r>
+              <w:rPr>
+                <w:rFonts w:asciiTheme="minorHAnsi" w:hAnsiTheme="minorHAnsi" w:cstheme="minorHAnsi"/>
+              </w:rPr>
+              <w:t>Result:</w:t>
+            </w:r>
+          </w:p>
+        </w:tc>
+      </w:tr>
+      <w:tr>
+        <w:tc>
+          <w:tcPr>
+            <w:tcW w:w="9016" w:type="dxa"/>
+          </w:tcPr>
+          <w:p>
+            <w:pPr>
+              <w:pStyle w:val="NormalWeb"/>
+              <w:rPr>
+                <w:rFonts w:asciiTheme="minorHAnsi" w:hAnsiTheme="minorHAnsi" w:cstheme="minorHAnsi"/>
+              </w:rPr>
+            </w:pPr>
+            <w:r>
+              <w:rPr>
+                <w:rFonts w:asciiTheme="minorHAnsi" w:hAnsiTheme="minorHAnsi" w:cstheme="minorHAnsi"/>
+              </w:rPr>
+              <w:t>Date:</w:t>
+            </w:r>
+          </w:p>
+        </w:tc>
+      </w:tr>
+      <w:tr>
+        <w:tc>
+          <w:tcPr>
+            <w:tcW w:w="9016" w:type="dxa"/>
+          </w:tcPr>
+          <w:p>
+            <w:pPr>
+              <w:pStyle w:val="NormalWeb"/>
+              <w:rPr>
+                <w:rFonts w:asciiTheme="minorHAnsi" w:hAnsiTheme="minorHAnsi" w:cstheme="minorHAnsi"/>
+              </w:rPr>
+            </w:pPr>
+            <w:r>
+              <w:rPr>
+                <w:rFonts w:asciiTheme="minorHAnsi" w:hAnsiTheme="minorHAnsi" w:cstheme="minorHAnsi"/>
+              </w:rPr>
+              <w:t>Tester:</w:t>
+            </w:r>
+          </w:p>
+        </w:tc>
+      </w:tr>
+      <w:tr>
+        <w:tc>
+          <w:tcPr>
+            <w:tcW w:w="9016" w:type="dxa"/>
+          </w:tcPr>
+          <w:p>
+            <w:pPr>
+              <w:pStyle w:val="NormalWeb"/>
+              <w:rPr>
+                <w:rFonts w:asciiTheme="minorHAnsi" w:hAnsiTheme="minorHAnsi" w:cstheme="minorHAnsi"/>
+              </w:rPr>
+            </w:pPr>
+            <w:r>
+              <w:rPr>
+                <w:rFonts w:asciiTheme="minorHAnsi" w:hAnsiTheme="minorHAnsi" w:cstheme="minorHAnsi"/>
+              </w:rPr>
+              <w:t>Result:</w:t>
+            </w:r>
+          </w:p>
+        </w:tc>
+      </w:tr>
+    </w:tbl>
+    <w:p>
+      <w:pPr>
+        <w:pStyle w:val="NormalWeb"/>
+        <w:rPr>
+          <w:rFonts w:asciiTheme="minorHAnsi" w:hAnsiTheme="minorHAnsi" w:cstheme="minorHAnsi"/>
+        </w:rPr>
+      </w:pPr>
+    </w:p>
+    <w:tbl>
+      <w:tblPr>
+        <w:tblStyle w:val="TableGrid"/>
+        <w:tblW w:w="9447" w:type="dxa"/>
+        <w:tblInd w:w="-431" w:type="dxa"/>
+        <w:tblLook w:val="04A0" w:firstRow="1" w:lastRow="0" w:firstColumn="1" w:lastColumn="0" w:noHBand="0" w:noVBand="1"/>
+      </w:tblPr>
+      <w:tblGrid>
+        <w:gridCol w:w="9447"/>
+      </w:tblGrid>
+      <w:tr>
+        <w:tc>
+          <w:tcPr>
+            <w:tcW w:w="9447" w:type="dxa"/>
+          </w:tcPr>
+          <w:p>
+            <w:pPr>
+              <w:pStyle w:val="NormalWeb"/>
+              <w:rPr>
+                <w:rFonts w:asciiTheme="minorHAnsi" w:hAnsiTheme="minorHAnsi" w:cstheme="minorHAnsi"/>
+              </w:rPr>
+            </w:pPr>
+            <w:r>
+              <w:rPr>
+                <w:rFonts w:asciiTheme="minorHAnsi" w:hAnsiTheme="minorHAnsi" w:cstheme="minorHAnsi"/>
+              </w:rPr>
+              <w:t>Use case ID:TM04</w:t>
+            </w:r>
+          </w:p>
+        </w:tc>
+      </w:tr>
+      <w:tr>
+        <w:tc>
+          <w:tcPr>
+            <w:tcW w:w="9447" w:type="dxa"/>
+          </w:tcPr>
+          <w:p>
+            <w:pPr>
+              <w:pStyle w:val="NormalWeb"/>
+              <w:rPr>
+                <w:rFonts w:asciiTheme="minorHAnsi" w:hAnsiTheme="minorHAnsi" w:cstheme="minorHAnsi"/>
+              </w:rPr>
+            </w:pPr>
+            <w:r>
+              <w:rPr>
+                <w:rFonts w:asciiTheme="minorHAnsi" w:hAnsiTheme="minorHAnsi" w:cstheme="minorHAnsi"/>
+              </w:rPr>
+              <w:t>Use case name:</w:t>
+            </w:r>
+            <w:r>
+              <w:rPr>
+                <w:rFonts w:asciiTheme="minorHAnsi" w:hAnsiTheme="minorHAnsi" w:cstheme="minorHAnsi"/>
+              </w:rPr>
+              <w:t>payLater</w:t>
+            </w:r>
+          </w:p>
+        </w:tc>
+      </w:tr>
+      <w:tr>
+        <w:tc>
+          <w:tcPr>
+            <w:tcW w:w="9447" w:type="dxa"/>
+          </w:tcPr>
+          <w:p>
+            <w:pPr>
+              <w:pStyle w:val="NormalWeb"/>
+              <w:rPr>
+                <w:rFonts w:asciiTheme="minorHAnsi" w:hAnsiTheme="minorHAnsi" w:cstheme="minorHAnsi"/>
+              </w:rPr>
+            </w:pPr>
+            <w:r>
+              <w:rPr>
+                <w:rFonts w:asciiTheme="minorHAnsi" w:hAnsiTheme="minorHAnsi" w:cstheme="minorHAnsi"/>
+              </w:rPr>
+              <w:t>Test number:</w:t>
+            </w:r>
+            <w:r>
+              <w:rPr>
+                <w:rFonts w:asciiTheme="minorHAnsi" w:hAnsiTheme="minorHAnsi" w:cstheme="minorHAnsi"/>
+              </w:rPr>
+              <w:t>4</w:t>
+            </w:r>
+          </w:p>
+        </w:tc>
+      </w:tr>
+      <w:tr>
+        <w:tc>
+          <w:tcPr>
+            <w:tcW w:w="9447" w:type="dxa"/>
+          </w:tcPr>
+          <w:p>
+            <w:pPr>
+              <w:pStyle w:val="NormalWeb"/>
+              <w:rPr>
+                <w:rFonts w:asciiTheme="minorHAnsi" w:hAnsiTheme="minorHAnsi" w:cstheme="minorHAnsi"/>
+              </w:rPr>
+            </w:pPr>
+            <w:r>
+              <w:rPr>
+                <w:rFonts w:asciiTheme="minorHAnsi" w:hAnsiTheme="minorHAnsi" w:cstheme="minorHAnsi"/>
+              </w:rPr>
+              <w:t xml:space="preserve">Objective: Test the </w:t>
+            </w:r>
+            <w:r>
+              <w:rPr>
+                <w:rFonts w:asciiTheme="minorHAnsi" w:hAnsiTheme="minorHAnsi" w:cstheme="minorHAnsi"/>
+              </w:rPr>
+              <w:t>main flow.</w:t>
+            </w:r>
+          </w:p>
+        </w:tc>
+      </w:tr>
+      <w:tr>
+        <w:tc>
+          <w:tcPr>
+            <w:tcW w:w="9447" w:type="dxa"/>
+          </w:tcPr>
+          <w:p>
+            <w:pPr>
+              <w:pStyle w:val="NormalWeb"/>
+              <w:rPr>
+                <w:rFonts w:asciiTheme="minorHAnsi" w:hAnsiTheme="minorHAnsi" w:cstheme="minorHAnsi"/>
+              </w:rPr>
+            </w:pPr>
+            <w:r>
+              <w:rPr>
+                <w:rFonts w:asciiTheme="minorHAnsi" w:hAnsiTheme="minorHAnsi" w:cstheme="minorHAnsi"/>
+              </w:rPr>
+              <w:t xml:space="preserve">Set up: The tester </w:t>
+            </w:r>
+            <w:r>
+              <w:rPr>
+                <w:rFonts w:asciiTheme="minorHAnsi" w:hAnsiTheme="minorHAnsi" w:cstheme="minorHAnsi"/>
+              </w:rPr>
+              <w:t>is logged in</w:t>
+            </w:r>
+          </w:p>
+        </w:tc>
+      </w:tr>
+      <w:tr>
+        <w:tc>
+          <w:tcPr>
+            <w:tcW w:w="9447" w:type="dxa"/>
+          </w:tcPr>
+          <w:p>
+            <w:pPr>
+              <w:pStyle w:val="NormalWeb"/>
+              <w:rPr>
+                <w:rFonts w:asciiTheme="minorHAnsi" w:hAnsiTheme="minorHAnsi" w:cstheme="minorHAnsi"/>
+              </w:rPr>
+            </w:pPr>
+            <w:r>
+              <w:rPr>
+                <w:rFonts w:asciiTheme="minorHAnsi" w:hAnsiTheme="minorHAnsi" w:cstheme="minorHAnsi"/>
+              </w:rPr>
+              <w:t>Expected results:</w:t>
+            </w:r>
+          </w:p>
+          <w:p>
+            <w:pPr>
+              <w:pStyle w:val="NormalWeb"/>
+              <w:rPr>
+                <w:rFonts w:asciiTheme="minorHAnsi" w:hAnsiTheme="minorHAnsi" w:cstheme="minorHAnsi"/>
+              </w:rPr>
+            </w:pPr>
+            <w:r>
+              <w:rPr>
+                <w:rFonts w:asciiTheme="minorHAnsi" w:hAnsiTheme="minorHAnsi" w:cstheme="minorHAnsi"/>
+              </w:rPr>
+              <w:t>1.</w:t>
+            </w:r>
+            <w:r>
+              <w:rPr>
+                <w:rFonts w:asciiTheme="minorHAnsi" w:hAnsiTheme="minorHAnsi" w:cstheme="minorHAnsi"/>
+              </w:rPr>
+              <w:t>Tester selects “pay later” or “</w:t>
+            </w:r>
+            <w:r>
+              <w:rPr>
+                <w:rFonts w:asciiTheme="minorHAnsi" w:hAnsiTheme="minorHAnsi" w:cstheme="minorHAnsi"/>
+              </w:rPr>
+              <w:t>decline”.</w:t>
+            </w:r>
+          </w:p>
+          <w:p>
+            <w:pPr>
+              <w:pStyle w:val="NormalWeb"/>
+              <w:rPr>
+                <w:rFonts w:asciiTheme="minorHAnsi" w:hAnsiTheme="minorHAnsi" w:cstheme="minorHAnsi"/>
+              </w:rPr>
+            </w:pPr>
+            <w:r>
+              <w:rPr>
+                <w:rFonts w:asciiTheme="minorHAnsi" w:hAnsiTheme="minorHAnsi" w:cstheme="minorHAnsi"/>
+              </w:rPr>
+              <w:t>2.</w:t>
+            </w:r>
+            <w:r>
+              <w:rPr>
+                <w:rFonts w:asciiTheme="minorHAnsi" w:hAnsiTheme="minorHAnsi" w:cstheme="minorHAnsi"/>
+              </w:rPr>
+              <w:t xml:space="preserve">If the payment is not received within thirty </w:t>
+            </w:r>
+            <w:r>
+              <w:rPr>
+                <w:rFonts w:asciiTheme="minorHAnsi" w:hAnsiTheme="minorHAnsi" w:cstheme="minorHAnsi"/>
+              </w:rPr>
+              <w:t>days, the system should output a notification to the tester, stating this.</w:t>
+            </w:r>
+          </w:p>
+        </w:tc>
+      </w:tr>
+      <w:tr>
+        <w:tc>
+          <w:tcPr>
+            <w:tcW w:w="9447" w:type="dxa"/>
+          </w:tcPr>
+          <w:p>
+            <w:pPr>
+              <w:pStyle w:val="NormalWeb"/>
+              <w:rPr>
+                <w:rFonts w:asciiTheme="minorHAnsi" w:hAnsiTheme="minorHAnsi" w:cstheme="minorHAnsi"/>
+              </w:rPr>
+            </w:pPr>
+            <w:r>
+              <w:rPr>
+                <w:rFonts w:asciiTheme="minorHAnsi" w:hAnsiTheme="minorHAnsi" w:cstheme="minorHAnsi"/>
+              </w:rPr>
+              <w:t>Test:</w:t>
+            </w:r>
+          </w:p>
+          <w:p>
+            <w:pPr>
+              <w:pStyle w:val="NormalWeb"/>
+              <w:rPr>
+                <w:rFonts w:asciiTheme="minorHAnsi" w:hAnsiTheme="minorHAnsi" w:cstheme="minorHAnsi"/>
+              </w:rPr>
+            </w:pPr>
+            <w:r>
+              <w:rPr>
+                <w:rFonts w:asciiTheme="minorHAnsi" w:hAnsiTheme="minorHAnsi" w:cstheme="minorHAnsi"/>
+              </w:rPr>
+              <w:t xml:space="preserve">1.The tester </w:t>
+            </w:r>
+            <w:r>
+              <w:rPr>
+                <w:rFonts w:asciiTheme="minorHAnsi" w:hAnsiTheme="minorHAnsi" w:cstheme="minorHAnsi"/>
+              </w:rPr>
+              <w:t>will choose if the client wants to pay thirty days later.</w:t>
+            </w:r>
+          </w:p>
+          <w:p>
+            <w:pPr>
+              <w:pStyle w:val="NormalWeb"/>
+              <w:rPr>
+                <w:rFonts w:asciiTheme="minorHAnsi" w:hAnsiTheme="minorHAnsi" w:cstheme="minorHAnsi"/>
+              </w:rPr>
+            </w:pPr>
+            <w:r>
+              <w:rPr>
+                <w:rFonts w:asciiTheme="minorHAnsi" w:hAnsiTheme="minorHAnsi" w:cstheme="minorHAnsi"/>
+              </w:rPr>
+              <w:t>2.</w:t>
+            </w:r>
+            <w:r>
+              <w:rPr>
+                <w:rFonts w:asciiTheme="minorHAnsi" w:hAnsiTheme="minorHAnsi" w:cstheme="minorHAnsi"/>
+              </w:rPr>
+              <w:t>The tester will accept the “paylater” request.</w:t>
+            </w:r>
+          </w:p>
+          <w:p>
+            <w:pPr>
+              <w:pStyle w:val="NormalWeb"/>
+              <w:rPr>
+                <w:rFonts w:asciiTheme="minorHAnsi" w:hAnsiTheme="minorHAnsi" w:cstheme="minorHAnsi"/>
+              </w:rPr>
+            </w:pPr>
+            <w:r>
+              <w:rPr>
+                <w:rFonts w:asciiTheme="minorHAnsi" w:hAnsiTheme="minorHAnsi" w:cstheme="minorHAnsi"/>
+              </w:rPr>
+              <w:t xml:space="preserve">3.If the payment is not logged within the database within 30 </w:t>
+            </w:r>
+            <w:r>
+              <w:rPr>
+                <w:rFonts w:asciiTheme="minorHAnsi" w:hAnsiTheme="minorHAnsi" w:cstheme="minorHAnsi"/>
+              </w:rPr>
+              <w:t>days, then</w:t>
+            </w:r>
+            <w:r>
+              <w:rPr>
+                <w:rFonts w:asciiTheme="minorHAnsi" w:hAnsiTheme="minorHAnsi" w:cstheme="minorHAnsi"/>
+              </w:rPr>
+              <w:t xml:space="preserve"> </w:t>
+            </w:r>
+            <w:r>
+              <w:rPr>
+                <w:rFonts w:asciiTheme="minorHAnsi" w:hAnsiTheme="minorHAnsi" w:cstheme="minorHAnsi"/>
+              </w:rPr>
+              <w:t>the notification will be sent.</w:t>
+            </w:r>
+          </w:p>
+        </w:tc>
+      </w:tr>
+      <w:tr>
+        <w:tc>
+          <w:tcPr>
+            <w:tcW w:w="9447" w:type="dxa"/>
+          </w:tcPr>
+          <w:p>
+            <w:pPr>
+              <w:pStyle w:val="NormalWeb"/>
+              <w:rPr>
+                <w:rFonts w:asciiTheme="minorHAnsi" w:hAnsiTheme="minorHAnsi" w:cstheme="minorHAnsi"/>
+              </w:rPr>
+            </w:pPr>
+            <w:r>
+              <w:rPr>
+                <w:rFonts w:asciiTheme="minorHAnsi" w:hAnsiTheme="minorHAnsi" w:cstheme="minorHAnsi"/>
+              </w:rPr>
+              <w:t>Test record:</w:t>
+            </w:r>
+          </w:p>
+        </w:tc>
+      </w:tr>
+      <w:tr>
+        <w:tc>
+          <w:tcPr>
+            <w:tcW w:w="9447" w:type="dxa"/>
+          </w:tcPr>
+          <w:p>
+            <w:pPr>
+              <w:pStyle w:val="NormalWeb"/>
+              <w:rPr>
+                <w:rFonts w:asciiTheme="minorHAnsi" w:hAnsiTheme="minorHAnsi" w:cstheme="minorHAnsi"/>
+              </w:rPr>
+            </w:pPr>
+            <w:r>
+              <w:rPr>
+                <w:rFonts w:asciiTheme="minorHAnsi" w:hAnsiTheme="minorHAnsi" w:cstheme="minorHAnsi"/>
+              </w:rPr>
+              <w:t>Date:</w:t>
+            </w:r>
+          </w:p>
+        </w:tc>
+      </w:tr>
+      <w:tr>
+        <w:tc>
+          <w:tcPr>
+            <w:tcW w:w="9447" w:type="dxa"/>
+          </w:tcPr>
+          <w:p>
+            <w:pPr>
+              <w:pStyle w:val="NormalWeb"/>
+              <w:rPr>
+                <w:rFonts w:asciiTheme="minorHAnsi" w:hAnsiTheme="minorHAnsi" w:cstheme="minorHAnsi"/>
+              </w:rPr>
+            </w:pPr>
+            <w:r>
+              <w:rPr>
+                <w:rFonts w:asciiTheme="minorHAnsi" w:hAnsiTheme="minorHAnsi" w:cstheme="minorHAnsi"/>
+              </w:rPr>
+              <w:t>Tester:</w:t>
+            </w:r>
+          </w:p>
+        </w:tc>
+      </w:tr>
+      <w:tr>
+        <w:tc>
+          <w:tcPr>
+            <w:tcW w:w="9447" w:type="dxa"/>
+          </w:tcPr>
+          <w:p>
+            <w:pPr>
+              <w:pStyle w:val="NormalWeb"/>
+              <w:rPr>
+                <w:rFonts w:asciiTheme="minorHAnsi" w:hAnsiTheme="minorHAnsi" w:cstheme="minorHAnsi"/>
+              </w:rPr>
+            </w:pPr>
+            <w:r>
+              <w:rPr>
+                <w:rFonts w:asciiTheme="minorHAnsi" w:hAnsiTheme="minorHAnsi" w:cstheme="minorHAnsi"/>
+              </w:rPr>
+              <w:t>Result:</w:t>
+            </w:r>
+          </w:p>
+        </w:tc>
+      </w:tr>
+      <w:tr>
+        <w:tc>
+          <w:tcPr>
+            <w:tcW w:w="9447" w:type="dxa"/>
+          </w:tcPr>
+          <w:p>
+            <w:pPr>
+              <w:pStyle w:val="NormalWeb"/>
+              <w:rPr>
+                <w:rFonts w:asciiTheme="minorHAnsi" w:hAnsiTheme="minorHAnsi" w:cstheme="minorHAnsi"/>
+              </w:rPr>
+            </w:pPr>
+            <w:r>
+              <w:rPr>
+                <w:rFonts w:asciiTheme="minorHAnsi" w:hAnsiTheme="minorHAnsi" w:cstheme="minorHAnsi"/>
+              </w:rPr>
+              <w:t>Date:</w:t>
+            </w:r>
+          </w:p>
+        </w:tc>
+      </w:tr>
+      <w:tr>
+        <w:tc>
+          <w:tcPr>
+            <w:tcW w:w="9447" w:type="dxa"/>
+          </w:tcPr>
+          <w:p>
+            <w:pPr>
+              <w:pStyle w:val="NormalWeb"/>
+              <w:rPr>
+                <w:rFonts w:asciiTheme="minorHAnsi" w:hAnsiTheme="minorHAnsi" w:cstheme="minorHAnsi"/>
+              </w:rPr>
+            </w:pPr>
+            <w:r>
+              <w:rPr>
+                <w:rFonts w:asciiTheme="minorHAnsi" w:hAnsiTheme="minorHAnsi" w:cstheme="minorHAnsi"/>
+              </w:rPr>
+              <w:t>Tester:</w:t>
+            </w:r>
+          </w:p>
+        </w:tc>
+      </w:tr>
+      <w:tr>
+        <w:tc>
+          <w:tcPr>
+            <w:tcW w:w="9447" w:type="dxa"/>
+          </w:tcPr>
+          <w:p>
+            <w:pPr>
+              <w:pStyle w:val="NormalWeb"/>
+              <w:rPr>
+                <w:rFonts w:asciiTheme="minorHAnsi" w:hAnsiTheme="minorHAnsi" w:cstheme="minorHAnsi"/>
+              </w:rPr>
+            </w:pPr>
+            <w:r>
+              <w:rPr>
+                <w:rFonts w:asciiTheme="minorHAnsi" w:hAnsiTheme="minorHAnsi" w:cstheme="minorHAnsi"/>
+              </w:rPr>
+              <w:lastRenderedPageBreak/>
+              <w:t>Result:</w:t>
+            </w:r>
+          </w:p>
+        </w:tc>
+      </w:tr>
+    </w:tbl>
+    <w:p>
+      <w:pPr>
+        <w:pStyle w:val="NormalWeb"/>
+        <w:rPr>
+          <w:rFonts w:asciiTheme="minorHAnsi" w:hAnsiTheme="minorHAnsi" w:cstheme="minorHAnsi"/>
+        </w:rPr>
+      </w:pPr>
+    </w:p>
+    <w:p>
+      <w:pPr>
+        <w:pStyle w:val="NormalWeb"/>
+        <w:rPr>
+          <w:rFonts w:asciiTheme="minorHAnsi" w:hAnsiTheme="minorHAnsi" w:cstheme="minorHAnsi"/>
+        </w:rPr>
+      </w:pPr>
+    </w:p>
+    <w:p>
+      <w:pPr>
+        <w:pStyle w:val="NormalWeb"/>
+        <w:rPr>
+          <w:rFonts w:asciiTheme="minorHAnsi" w:hAnsiTheme="minorHAnsi" w:cstheme="minorHAnsi"/>
+        </w:rPr>
+      </w:pPr>
+    </w:p>
+    <w:p>
+      <w:pPr>
+        <w:pStyle w:val="NormalWeb"/>
+        <w:rPr>
+          <w:rFonts w:asciiTheme="minorHAnsi" w:hAnsiTheme="minorHAnsi" w:cstheme="minorHAnsi"/>
+        </w:rPr>
+      </w:pPr>
+    </w:p>
+    <w:p>
+      <w:pPr>
+        <w:pStyle w:val="NormalWeb"/>
+        <w:rPr>
+          <w:rFonts w:asciiTheme="minorHAnsi" w:hAnsiTheme="minorHAnsi" w:cstheme="minorHAnsi"/>
+        </w:rPr>
+      </w:pPr>
+    </w:p>
+    <w:p>
+      <w:pPr>
+        <w:pStyle w:val="NormalWeb"/>
+        <w:rPr>
+          <w:rFonts w:asciiTheme="minorHAnsi" w:hAnsiTheme="minorHAnsi" w:cstheme="minorHAnsi"/>
+        </w:rPr>
+      </w:pPr>
+    </w:p>
+    <w:p>
+      <w:pPr>
+        <w:pStyle w:val="NormalWeb"/>
+        <w:rPr>
+          <w:rFonts w:asciiTheme="minorHAnsi" w:hAnsiTheme="minorHAnsi" w:cstheme="minorHAnsi"/>
+        </w:rPr>
+      </w:pPr>
+    </w:p>
+    <w:p>
+      <w:pPr>
+        <w:pStyle w:val="NormalWeb"/>
+        <w:rPr>
+          <w:rFonts w:asciiTheme="minorHAnsi" w:hAnsiTheme="minorHAnsi" w:cstheme="minorHAnsi"/>
+        </w:rPr>
       </w:pPr>
     </w:p>
     <w:p>
@@ -1914,6 +4560,22 @@
       <w14:ligatures w14:val="none"/>
     </w:rPr>
   </w:style>
+  <w:style w:type="table" w:styleId="TableGrid">
+    <w:name w:val="Table Grid"/>
+    <w:basedOn w:val="TableNormal"/>
+    <w:uiPriority w:val="39"/>
+    <w:rsid w:val="00F25E6B"/>
+    <w:tblPr>
+      <w:tblBorders>
+        <w:top w:val="single" w:sz="4" w:space="0" w:color="auto"/>
+        <w:left w:val="single" w:sz="4" w:space="0" w:color="auto"/>
+        <w:bottom w:val="single" w:sz="4" w:space="0" w:color="auto"/>
+        <w:right w:val="single" w:sz="4" w:space="0" w:color="auto"/>
+        <w:insideH w:val="single" w:sz="4" w:space="0" w:color="auto"/>
+        <w:insideV w:val="single" w:sz="4" w:space="0" w:color="auto"/>
+      </w:tblBorders>
+    </w:tblPr>
+  </w:style>
 </w:styles>
 </file>
 

</xml_diff>